<commit_message>
feat(Secu_WebShop) ajout d'un bouton reset pour la page admin + rapport
</commit_message>
<xml_diff>
--- a/Rapport/P-183_EthRotz.docx
+++ b/Rapport/P-183_EthRotz.docx
@@ -1,6 +1,6 @@
 
 <file path=word/document.xml><?xml version="1.0" encoding="utf-8"?>
-<w:document xmlns:wpc="http://schemas.microsoft.com/office/word/2010/wordprocessingCanvas" xmlns:cx="http://schemas.microsoft.com/office/drawing/2014/chartex" xmlns:cx1="http://schemas.microsoft.com/office/drawing/2015/9/8/chartex" xmlns:cx2="http://schemas.microsoft.com/office/drawing/2015/10/21/chartex" xmlns:cx3="http://schemas.microsoft.com/office/drawing/2016/5/9/chartex" xmlns:cx4="http://schemas.microsoft.com/office/drawing/2016/5/10/chartex" xmlns:cx5="http://schemas.microsoft.com/office/drawing/2016/5/11/chartex" xmlns:cx6="http://schemas.microsoft.com/office/drawing/2016/5/12/chartex" xmlns:cx7="http://schemas.microsoft.com/office/drawing/2016/5/13/chartex" xmlns:cx8="http://schemas.microsoft.com/office/drawing/2016/5/14/chartex" xmlns:mc="http://schemas.openxmlformats.org/markup-compatibility/2006" xmlns:aink="http://schemas.microsoft.com/office/drawing/2016/ink" xmlns:am3d="http://schemas.microsoft.com/office/drawing/2017/model3d" xmlns:o="urn:schemas-microsoft-com:office:office" xmlns:oel="http://schemas.microsoft.com/office/2019/extlst" xmlns:r="http://schemas.openxmlformats.org/officeDocument/2006/relationships" xmlns:m="http://schemas.openxmlformats.org/officeDocument/2006/math" xmlns:v="urn:schemas-microsoft-com:vml" xmlns:wp14="http://schemas.microsoft.com/office/word/2010/wordprocessingDrawing" xmlns:wp="http://schemas.openxmlformats.org/drawingml/2006/wordprocessingDrawing" xmlns:w10="urn:schemas-microsoft-com:office:word" xmlns:w="http://schemas.openxmlformats.org/wordprocessingml/2006/main" xmlns:w14="http://schemas.microsoft.com/office/word/2010/wordml" xmlns:w15="http://schemas.microsoft.com/office/word/2012/wordml" xmlns:w16cex="http://schemas.microsoft.com/office/word/2018/wordml/cex" xmlns:w16cid="http://schemas.microsoft.com/office/word/2016/wordml/cid" xmlns:w16="http://schemas.microsoft.com/office/word/2018/wordml" xmlns:w16du="http://schemas.microsoft.com/office/word/2023/wordml/word16du" xmlns:w16sdtdh="http://schemas.microsoft.com/office/word/2020/wordml/sdtdatahash" xmlns:w16sdtfl="http://schemas.microsoft.com/office/word/2024/wordml/sdtformatlock" xmlns:w16se="http://schemas.microsoft.com/office/word/2015/wordml/symex" xmlns:wpg="http://schemas.microsoft.com/office/word/2010/wordprocessingGroup" xmlns:wpi="http://schemas.microsoft.com/office/word/2010/wordprocessingInk" xmlns:wne="http://schemas.microsoft.com/office/word/2006/wordml" xmlns:wps="http://schemas.microsoft.com/office/word/2010/wordprocessingShape" mc:Ignorable="w14 w15 w16se w16cid w16 w16cex w16sdtdh w16sdtfl w16du wp14">
+<w:document xmlns:wpc="http://schemas.microsoft.com/office/word/2010/wordprocessingCanvas" xmlns:cx="http://schemas.microsoft.com/office/drawing/2014/chartex" xmlns:cx1="http://schemas.microsoft.com/office/drawing/2015/9/8/chartex" xmlns:cx2="http://schemas.microsoft.com/office/drawing/2015/10/21/chartex" xmlns:cx3="http://schemas.microsoft.com/office/drawing/2016/5/9/chartex" xmlns:cx4="http://schemas.microsoft.com/office/drawing/2016/5/10/chartex" xmlns:cx5="http://schemas.microsoft.com/office/drawing/2016/5/11/chartex" xmlns:cx6="http://schemas.microsoft.com/office/drawing/2016/5/12/chartex" xmlns:cx7="http://schemas.microsoft.com/office/drawing/2016/5/13/chartex" xmlns:cx8="http://schemas.microsoft.com/office/drawing/2016/5/14/chartex" xmlns:mc="http://schemas.openxmlformats.org/markup-compatibility/2006" xmlns:aink="http://schemas.microsoft.com/office/drawing/2016/ink" xmlns:am3d="http://schemas.microsoft.com/office/drawing/2017/model3d" xmlns:o="urn:schemas-microsoft-com:office:office" xmlns:oel="http://schemas.microsoft.com/office/2019/extlst" xmlns:r="http://schemas.openxmlformats.org/officeDocument/2006/relationships" xmlns:m="http://schemas.openxmlformats.org/officeDocument/2006/math" xmlns:v="urn:schemas-microsoft-com:vml" xmlns:wp14="http://schemas.microsoft.com/office/word/2010/wordprocessingDrawing" xmlns:wp="http://schemas.openxmlformats.org/drawingml/2006/wordprocessingDrawing" xmlns:w10="urn:schemas-microsoft-com:office:word" xmlns:w="http://schemas.openxmlformats.org/wordprocessingml/2006/main" xmlns:w14="http://schemas.microsoft.com/office/word/2010/wordml" xmlns:w15="http://schemas.microsoft.com/office/word/2012/wordml" xmlns:w16cex="http://schemas.microsoft.com/office/word/2018/wordml/cex" xmlns:w16cid="http://schemas.microsoft.com/office/word/2016/wordml/cid" xmlns:w16="http://schemas.microsoft.com/office/word/2018/wordml" xmlns:w16sdtdh="http://schemas.microsoft.com/office/word/2020/wordml/sdtdatahash" xmlns:w16se="http://schemas.microsoft.com/office/word/2015/wordml/symex" xmlns:wpg="http://schemas.microsoft.com/office/word/2010/wordprocessingGroup" xmlns:wpi="http://schemas.microsoft.com/office/word/2010/wordprocessingInk" xmlns:wne="http://schemas.microsoft.com/office/word/2006/wordml" xmlns:wps="http://schemas.microsoft.com/office/word/2010/wordprocessingShape" mc:Ignorable="w14 w15 w16se w16cid w16 w16cex w16sdtdh wp14">
   <w:body>
     <w:p>
       <w:pPr>
@@ -28,9 +28,9 @@
           <w:szCs w:val="22"/>
         </w:rPr>
         <w:drawing>
-          <wp:inline distT="0" distB="0" distL="0" distR="0" wp14:anchorId="4D339F6D" wp14:editId="50780026">
-            <wp:extent cx="3134995" cy="2558415"/>
-            <wp:effectExtent l="19050" t="0" r="8255" b="0"/>
+          <wp:inline distT="0" distB="0" distL="0" distR="0" wp14:anchorId="4D339F6D" wp14:editId="4BD44324">
+            <wp:extent cx="3134995" cy="2089996"/>
+            <wp:effectExtent l="0" t="0" r="8255" b="5715"/>
             <wp:docPr id="3" name="Image 3"/>
             <wp:cNvGraphicFramePr>
               <a:graphicFrameLocks xmlns:a="http://schemas.openxmlformats.org/drawingml/2006/main" noChangeAspect="1"/>
@@ -39,14 +39,19 @@
               <a:graphicData uri="http://schemas.openxmlformats.org/drawingml/2006/picture">
                 <pic:pic xmlns:pic="http://schemas.openxmlformats.org/drawingml/2006/picture">
                   <pic:nvPicPr>
-                    <pic:cNvPr id="0" name="Picture 3"/>
+                    <pic:cNvPr id="3" name="Image 3"/>
                     <pic:cNvPicPr>
                       <a:picLocks noChangeAspect="1" noChangeArrowheads="1"/>
                     </pic:cNvPicPr>
                   </pic:nvPicPr>
                   <pic:blipFill>
-                    <a:blip r:embed="rId11" cstate="print"/>
-                    <a:srcRect/>
+                    <a:blip r:embed="rId11">
+                      <a:extLst>
+                        <a:ext uri="{28A0092B-C50C-407E-A947-70E740481C1C}">
+                          <a14:useLocalDpi xmlns:a14="http://schemas.microsoft.com/office/drawing/2010/main" val="0"/>
+                        </a:ext>
+                      </a:extLst>
+                    </a:blip>
                     <a:stretch>
                       <a:fillRect/>
                     </a:stretch>
@@ -54,7 +59,7 @@
                   <pic:spPr bwMode="auto">
                     <a:xfrm>
                       <a:off x="0" y="0"/>
-                      <a:ext cx="3134995" cy="2558415"/>
+                      <a:ext cx="3134995" cy="2089996"/>
                     </a:xfrm>
                     <a:prstGeom prst="rect">
                       <a:avLst/>
@@ -76,20 +81,6 @@
     </w:p>
     <w:p>
       <w:pPr>
-        <w:jc w:val="center"/>
-      </w:pPr>
-      <w:r>
-        <w:t>(</w:t>
-      </w:r>
-      <w:r>
-        <w:t>Une</w:t>
-      </w:r>
-      <w:r>
-        <w:t xml:space="preserve"> image originale représentant le projet)</w:t>
-      </w:r>
-    </w:p>
-    <w:p>
-      <w:pPr>
         <w:spacing w:before="2000"/>
         <w:jc w:val="center"/>
       </w:pPr>
@@ -142,7 +133,7 @@
       <w:pPr>
         <w:pStyle w:val="TM10"/>
         <w:tabs>
-          <w:tab w:val="left" w:pos="600"/>
+          <w:tab w:val="left" w:pos="400"/>
           <w:tab w:val="right" w:leader="dot" w:pos="9060"/>
         </w:tabs>
         <w:rPr>
@@ -152,8 +143,8 @@
           <w:caps w:val="0"/>
           <w:noProof/>
           <w:kern w:val="2"/>
-          <w:sz w:val="24"/>
-          <w:szCs w:val="24"/>
+          <w:sz w:val="22"/>
+          <w:szCs w:val="22"/>
           <w14:ligatures w14:val="standardContextual"/>
         </w:rPr>
       </w:pPr>
@@ -190,7 +181,7 @@
         </w:rPr>
         <w:fldChar w:fldCharType="separate"/>
       </w:r>
-      <w:hyperlink w:anchor="_Toc190096657" w:history="1">
+      <w:hyperlink w:anchor="_Toc191905723" w:history="1">
         <w:r>
           <w:rPr>
             <w:rStyle w:val="Lienhypertexte"/>
@@ -206,8 +197,8 @@
             <w:caps w:val="0"/>
             <w:noProof/>
             <w:kern w:val="2"/>
-            <w:sz w:val="24"/>
-            <w:szCs w:val="24"/>
+            <w:sz w:val="22"/>
+            <w:szCs w:val="22"/>
             <w14:ligatures w14:val="standardContextual"/>
           </w:rPr>
           <w:tab/>
@@ -238,7 +229,7 @@
             <w:noProof/>
             <w:webHidden/>
           </w:rPr>
-          <w:instrText xml:space="preserve"> PAGEREF _Toc190096657 \h </w:instrText>
+          <w:instrText xml:space="preserve"> PAGEREF _Toc191905723 \h </w:instrText>
         </w:r>
         <w:r>
           <w:rPr>
@@ -273,7 +264,7 @@
       <w:pPr>
         <w:pStyle w:val="TM10"/>
         <w:tabs>
-          <w:tab w:val="left" w:pos="600"/>
+          <w:tab w:val="left" w:pos="400"/>
           <w:tab w:val="right" w:leader="dot" w:pos="9060"/>
         </w:tabs>
         <w:rPr>
@@ -283,12 +274,12 @@
           <w:caps w:val="0"/>
           <w:noProof/>
           <w:kern w:val="2"/>
-          <w:sz w:val="24"/>
-          <w:szCs w:val="24"/>
+          <w:sz w:val="22"/>
+          <w:szCs w:val="22"/>
           <w14:ligatures w14:val="standardContextual"/>
         </w:rPr>
       </w:pPr>
-      <w:hyperlink w:anchor="_Toc190096658" w:history="1">
+      <w:hyperlink w:anchor="_Toc191905724" w:history="1">
         <w:r>
           <w:rPr>
             <w:rStyle w:val="Lienhypertexte"/>
@@ -304,8 +295,8 @@
             <w:caps w:val="0"/>
             <w:noProof/>
             <w:kern w:val="2"/>
-            <w:sz w:val="24"/>
-            <w:szCs w:val="24"/>
+            <w:sz w:val="22"/>
+            <w:szCs w:val="22"/>
             <w14:ligatures w14:val="standardContextual"/>
           </w:rPr>
           <w:tab/>
@@ -336,7 +327,7 @@
             <w:noProof/>
             <w:webHidden/>
           </w:rPr>
-          <w:instrText xml:space="preserve"> PAGEREF _Toc190096658 \h </w:instrText>
+          <w:instrText xml:space="preserve"> PAGEREF _Toc191905724 \h </w:instrText>
         </w:r>
         <w:r>
           <w:rPr>
@@ -379,12 +370,12 @@
           <w:smallCaps w:val="0"/>
           <w:noProof/>
           <w:kern w:val="2"/>
-          <w:sz w:val="24"/>
-          <w:szCs w:val="24"/>
+          <w:sz w:val="22"/>
+          <w:szCs w:val="22"/>
           <w14:ligatures w14:val="standardContextual"/>
         </w:rPr>
       </w:pPr>
-      <w:hyperlink w:anchor="_Toc190096659" w:history="1">
+      <w:hyperlink w:anchor="_Toc191905725" w:history="1">
         <w:r>
           <w:rPr>
             <w:rStyle w:val="Lienhypertexte"/>
@@ -398,8 +389,8 @@
             <w:smallCaps w:val="0"/>
             <w:noProof/>
             <w:kern w:val="2"/>
-            <w:sz w:val="24"/>
-            <w:szCs w:val="24"/>
+            <w:sz w:val="22"/>
+            <w:szCs w:val="22"/>
             <w14:ligatures w14:val="standardContextual"/>
           </w:rPr>
           <w:tab/>
@@ -430,7 +421,7 @@
             <w:noProof/>
             <w:webHidden/>
           </w:rPr>
-          <w:instrText xml:space="preserve"> PAGEREF _Toc190096659 \h </w:instrText>
+          <w:instrText xml:space="preserve"> PAGEREF _Toc191905725 \h </w:instrText>
         </w:r>
         <w:r>
           <w:rPr>
@@ -473,12 +464,12 @@
           <w:smallCaps w:val="0"/>
           <w:noProof/>
           <w:kern w:val="2"/>
-          <w:sz w:val="24"/>
-          <w:szCs w:val="24"/>
+          <w:sz w:val="22"/>
+          <w:szCs w:val="22"/>
           <w14:ligatures w14:val="standardContextual"/>
         </w:rPr>
       </w:pPr>
-      <w:hyperlink w:anchor="_Toc190096660" w:history="1">
+      <w:hyperlink w:anchor="_Toc191905726" w:history="1">
         <w:r>
           <w:rPr>
             <w:rStyle w:val="Lienhypertexte"/>
@@ -492,8 +483,8 @@
             <w:smallCaps w:val="0"/>
             <w:noProof/>
             <w:kern w:val="2"/>
-            <w:sz w:val="24"/>
-            <w:szCs w:val="24"/>
+            <w:sz w:val="22"/>
+            <w:szCs w:val="22"/>
             <w14:ligatures w14:val="standardContextual"/>
           </w:rPr>
           <w:tab/>
@@ -524,7 +515,7 @@
             <w:noProof/>
             <w:webHidden/>
           </w:rPr>
-          <w:instrText xml:space="preserve"> PAGEREF _Toc190096660 \h </w:instrText>
+          <w:instrText xml:space="preserve"> PAGEREF _Toc191905726 \h </w:instrText>
         </w:r>
         <w:r>
           <w:rPr>
@@ -567,12 +558,12 @@
           <w:smallCaps w:val="0"/>
           <w:noProof/>
           <w:kern w:val="2"/>
-          <w:sz w:val="24"/>
-          <w:szCs w:val="24"/>
+          <w:sz w:val="22"/>
+          <w:szCs w:val="22"/>
           <w14:ligatures w14:val="standardContextual"/>
         </w:rPr>
       </w:pPr>
-      <w:hyperlink w:anchor="_Toc190096661" w:history="1">
+      <w:hyperlink w:anchor="_Toc191905727" w:history="1">
         <w:r>
           <w:rPr>
             <w:rStyle w:val="Lienhypertexte"/>
@@ -586,8 +577,8 @@
             <w:smallCaps w:val="0"/>
             <w:noProof/>
             <w:kern w:val="2"/>
-            <w:sz w:val="24"/>
-            <w:szCs w:val="24"/>
+            <w:sz w:val="22"/>
+            <w:szCs w:val="22"/>
             <w14:ligatures w14:val="standardContextual"/>
           </w:rPr>
           <w:tab/>
@@ -618,7 +609,7 @@
             <w:noProof/>
             <w:webHidden/>
           </w:rPr>
-          <w:instrText xml:space="preserve"> PAGEREF _Toc190096661 \h </w:instrText>
+          <w:instrText xml:space="preserve"> PAGEREF _Toc191905727 \h </w:instrText>
         </w:r>
         <w:r>
           <w:rPr>
@@ -661,12 +652,12 @@
           <w:smallCaps w:val="0"/>
           <w:noProof/>
           <w:kern w:val="2"/>
-          <w:sz w:val="24"/>
-          <w:szCs w:val="24"/>
+          <w:sz w:val="22"/>
+          <w:szCs w:val="22"/>
           <w14:ligatures w14:val="standardContextual"/>
         </w:rPr>
       </w:pPr>
-      <w:hyperlink w:anchor="_Toc190096662" w:history="1">
+      <w:hyperlink w:anchor="_Toc191905728" w:history="1">
         <w:r>
           <w:rPr>
             <w:rStyle w:val="Lienhypertexte"/>
@@ -680,8 +671,8 @@
             <w:smallCaps w:val="0"/>
             <w:noProof/>
             <w:kern w:val="2"/>
-            <w:sz w:val="24"/>
-            <w:szCs w:val="24"/>
+            <w:sz w:val="22"/>
+            <w:szCs w:val="22"/>
             <w14:ligatures w14:val="standardContextual"/>
           </w:rPr>
           <w:tab/>
@@ -712,7 +703,7 @@
             <w:noProof/>
             <w:webHidden/>
           </w:rPr>
-          <w:instrText xml:space="preserve"> PAGEREF _Toc190096662 \h </w:instrText>
+          <w:instrText xml:space="preserve"> PAGEREF _Toc191905728 \h </w:instrText>
         </w:r>
         <w:r>
           <w:rPr>
@@ -755,12 +746,12 @@
           <w:smallCaps w:val="0"/>
           <w:noProof/>
           <w:kern w:val="2"/>
-          <w:sz w:val="24"/>
-          <w:szCs w:val="24"/>
+          <w:sz w:val="22"/>
+          <w:szCs w:val="22"/>
           <w14:ligatures w14:val="standardContextual"/>
         </w:rPr>
       </w:pPr>
-      <w:hyperlink w:anchor="_Toc190096663" w:history="1">
+      <w:hyperlink w:anchor="_Toc191905729" w:history="1">
         <w:r>
           <w:rPr>
             <w:rStyle w:val="Lienhypertexte"/>
@@ -774,8 +765,8 @@
             <w:smallCaps w:val="0"/>
             <w:noProof/>
             <w:kern w:val="2"/>
-            <w:sz w:val="24"/>
-            <w:szCs w:val="24"/>
+            <w:sz w:val="22"/>
+            <w:szCs w:val="22"/>
             <w14:ligatures w14:val="standardContextual"/>
           </w:rPr>
           <w:tab/>
@@ -806,7 +797,7 @@
             <w:noProof/>
             <w:webHidden/>
           </w:rPr>
-          <w:instrText xml:space="preserve"> PAGEREF _Toc190096663 \h </w:instrText>
+          <w:instrText xml:space="preserve"> PAGEREF _Toc191905729 \h </w:instrText>
         </w:r>
         <w:r>
           <w:rPr>
@@ -849,12 +840,12 @@
           <w:smallCaps w:val="0"/>
           <w:noProof/>
           <w:kern w:val="2"/>
-          <w:sz w:val="24"/>
-          <w:szCs w:val="24"/>
+          <w:sz w:val="22"/>
+          <w:szCs w:val="22"/>
           <w14:ligatures w14:val="standardContextual"/>
         </w:rPr>
       </w:pPr>
-      <w:hyperlink w:anchor="_Toc190096664" w:history="1">
+      <w:hyperlink w:anchor="_Toc191905730" w:history="1">
         <w:r>
           <w:rPr>
             <w:rStyle w:val="Lienhypertexte"/>
@@ -868,8 +859,8 @@
             <w:smallCaps w:val="0"/>
             <w:noProof/>
             <w:kern w:val="2"/>
-            <w:sz w:val="24"/>
-            <w:szCs w:val="24"/>
+            <w:sz w:val="22"/>
+            <w:szCs w:val="22"/>
             <w14:ligatures w14:val="standardContextual"/>
           </w:rPr>
           <w:tab/>
@@ -900,7 +891,7 @@
             <w:noProof/>
             <w:webHidden/>
           </w:rPr>
-          <w:instrText xml:space="preserve"> PAGEREF _Toc190096664 \h </w:instrText>
+          <w:instrText xml:space="preserve"> PAGEREF _Toc191905730 \h </w:instrText>
         </w:r>
         <w:r>
           <w:rPr>
@@ -943,12 +934,12 @@
           <w:smallCaps w:val="0"/>
           <w:noProof/>
           <w:kern w:val="2"/>
-          <w:sz w:val="24"/>
-          <w:szCs w:val="24"/>
+          <w:sz w:val="22"/>
+          <w:szCs w:val="22"/>
           <w14:ligatures w14:val="standardContextual"/>
         </w:rPr>
       </w:pPr>
-      <w:hyperlink w:anchor="_Toc190096665" w:history="1">
+      <w:hyperlink w:anchor="_Toc191905731" w:history="1">
         <w:r>
           <w:rPr>
             <w:rStyle w:val="Lienhypertexte"/>
@@ -962,8 +953,8 @@
             <w:smallCaps w:val="0"/>
             <w:noProof/>
             <w:kern w:val="2"/>
-            <w:sz w:val="24"/>
-            <w:szCs w:val="24"/>
+            <w:sz w:val="22"/>
+            <w:szCs w:val="22"/>
             <w14:ligatures w14:val="standardContextual"/>
           </w:rPr>
           <w:tab/>
@@ -994,7 +985,7 @@
             <w:noProof/>
             <w:webHidden/>
           </w:rPr>
-          <w:instrText xml:space="preserve"> PAGEREF _Toc190096665 \h </w:instrText>
+          <w:instrText xml:space="preserve"> PAGEREF _Toc191905731 \h </w:instrText>
         </w:r>
         <w:r>
           <w:rPr>
@@ -1037,12 +1028,12 @@
           <w:smallCaps w:val="0"/>
           <w:noProof/>
           <w:kern w:val="2"/>
-          <w:sz w:val="24"/>
-          <w:szCs w:val="24"/>
+          <w:sz w:val="22"/>
+          <w:szCs w:val="22"/>
           <w14:ligatures w14:val="standardContextual"/>
         </w:rPr>
       </w:pPr>
-      <w:hyperlink w:anchor="_Toc190096666" w:history="1">
+      <w:hyperlink w:anchor="_Toc191905732" w:history="1">
         <w:r>
           <w:rPr>
             <w:rStyle w:val="Lienhypertexte"/>
@@ -1056,8 +1047,8 @@
             <w:smallCaps w:val="0"/>
             <w:noProof/>
             <w:kern w:val="2"/>
-            <w:sz w:val="24"/>
-            <w:szCs w:val="24"/>
+            <w:sz w:val="22"/>
+            <w:szCs w:val="22"/>
             <w14:ligatures w14:val="standardContextual"/>
           </w:rPr>
           <w:tab/>
@@ -1088,7 +1079,7 @@
             <w:noProof/>
             <w:webHidden/>
           </w:rPr>
-          <w:instrText xml:space="preserve"> PAGEREF _Toc190096666 \h </w:instrText>
+          <w:instrText xml:space="preserve"> PAGEREF _Toc191905732 \h </w:instrText>
         </w:r>
         <w:r>
           <w:rPr>
@@ -1123,7 +1114,7 @@
       <w:pPr>
         <w:pStyle w:val="TM10"/>
         <w:tabs>
-          <w:tab w:val="left" w:pos="600"/>
+          <w:tab w:val="left" w:pos="400"/>
           <w:tab w:val="right" w:leader="dot" w:pos="9060"/>
         </w:tabs>
         <w:rPr>
@@ -1133,12 +1124,12 @@
           <w:caps w:val="0"/>
           <w:noProof/>
           <w:kern w:val="2"/>
-          <w:sz w:val="24"/>
-          <w:szCs w:val="24"/>
+          <w:sz w:val="22"/>
+          <w:szCs w:val="22"/>
           <w14:ligatures w14:val="standardContextual"/>
         </w:rPr>
       </w:pPr>
-      <w:hyperlink w:anchor="_Toc190096667" w:history="1">
+      <w:hyperlink w:anchor="_Toc191905733" w:history="1">
         <w:r>
           <w:rPr>
             <w:rStyle w:val="Lienhypertexte"/>
@@ -1154,8 +1145,8 @@
             <w:caps w:val="0"/>
             <w:noProof/>
             <w:kern w:val="2"/>
-            <w:sz w:val="24"/>
-            <w:szCs w:val="24"/>
+            <w:sz w:val="22"/>
+            <w:szCs w:val="22"/>
             <w14:ligatures w14:val="standardContextual"/>
           </w:rPr>
           <w:tab/>
@@ -1186,7 +1177,7 @@
             <w:noProof/>
             <w:webHidden/>
           </w:rPr>
-          <w:instrText xml:space="preserve"> PAGEREF _Toc190096667 \h </w:instrText>
+          <w:instrText xml:space="preserve"> PAGEREF _Toc191905733 \h </w:instrText>
         </w:r>
         <w:r>
           <w:rPr>
@@ -1221,7 +1212,7 @@
       <w:pPr>
         <w:pStyle w:val="TM10"/>
         <w:tabs>
-          <w:tab w:val="left" w:pos="600"/>
+          <w:tab w:val="left" w:pos="400"/>
           <w:tab w:val="right" w:leader="dot" w:pos="9060"/>
         </w:tabs>
         <w:rPr>
@@ -1231,12 +1222,12 @@
           <w:caps w:val="0"/>
           <w:noProof/>
           <w:kern w:val="2"/>
-          <w:sz w:val="24"/>
-          <w:szCs w:val="24"/>
+          <w:sz w:val="22"/>
+          <w:szCs w:val="22"/>
           <w14:ligatures w14:val="standardContextual"/>
         </w:rPr>
       </w:pPr>
-      <w:hyperlink w:anchor="_Toc190096668" w:history="1">
+      <w:hyperlink w:anchor="_Toc191905734" w:history="1">
         <w:r>
           <w:rPr>
             <w:rStyle w:val="Lienhypertexte"/>
@@ -1252,8 +1243,8 @@
             <w:caps w:val="0"/>
             <w:noProof/>
             <w:kern w:val="2"/>
-            <w:sz w:val="24"/>
-            <w:szCs w:val="24"/>
+            <w:sz w:val="22"/>
+            <w:szCs w:val="22"/>
             <w14:ligatures w14:val="standardContextual"/>
           </w:rPr>
           <w:tab/>
@@ -1284,7 +1275,7 @@
             <w:noProof/>
             <w:webHidden/>
           </w:rPr>
-          <w:instrText xml:space="preserve"> PAGEREF _Toc190096668 \h </w:instrText>
+          <w:instrText xml:space="preserve"> PAGEREF _Toc191905734 \h </w:instrText>
         </w:r>
         <w:r>
           <w:rPr>
@@ -1328,7 +1319,7 @@
         </w:rPr>
         <w:fldChar w:fldCharType="end"/>
       </w:r>
-      <w:bookmarkStart w:id="0" w:name="_Toc190096657"/>
+      <w:bookmarkStart w:id="0" w:name="_Toc191905723"/>
       <w:r>
         <w:t>conceptualisation (schéma</w:t>
       </w:r>
@@ -1341,6 +1332,52 @@
       <w:pPr>
         <w:pStyle w:val="Corpsdetexte"/>
       </w:pPr>
+      <w:r>
+        <w:rPr>
+          <w:noProof/>
+        </w:rPr>
+        <w:drawing>
+          <wp:inline distT="0" distB="0" distL="0" distR="0" wp14:anchorId="6C72C47D" wp14:editId="4B2EF76A">
+            <wp:extent cx="4505325" cy="1790700"/>
+            <wp:effectExtent l="0" t="0" r="9525" b="0"/>
+            <wp:docPr id="8" name="Image 8" descr="Une image contenant capture d’écran, conception&#10;&#10;Description générée automatiquement"/>
+            <wp:cNvGraphicFramePr>
+              <a:graphicFrameLocks xmlns:a="http://schemas.openxmlformats.org/drawingml/2006/main" noChangeAspect="1"/>
+            </wp:cNvGraphicFramePr>
+            <a:graphic xmlns:a="http://schemas.openxmlformats.org/drawingml/2006/main">
+              <a:graphicData uri="http://schemas.openxmlformats.org/drawingml/2006/picture">
+                <pic:pic xmlns:pic="http://schemas.openxmlformats.org/drawingml/2006/picture">
+                  <pic:nvPicPr>
+                    <pic:cNvPr id="8" name="Image 8" descr="Une image contenant capture d’écran, conception&#10;&#10;Description générée automatiquement"/>
+                    <pic:cNvPicPr/>
+                  </pic:nvPicPr>
+                  <pic:blipFill>
+                    <a:blip r:embed="rId12">
+                      <a:extLst>
+                        <a:ext uri="{28A0092B-C50C-407E-A947-70E740481C1C}">
+                          <a14:useLocalDpi xmlns:a14="http://schemas.microsoft.com/office/drawing/2010/main" val="0"/>
+                        </a:ext>
+                      </a:extLst>
+                    </a:blip>
+                    <a:stretch>
+                      <a:fillRect/>
+                    </a:stretch>
+                  </pic:blipFill>
+                  <pic:spPr>
+                    <a:xfrm>
+                      <a:off x="0" y="0"/>
+                      <a:ext cx="4505325" cy="1790700"/>
+                    </a:xfrm>
+                    <a:prstGeom prst="rect">
+                      <a:avLst/>
+                    </a:prstGeom>
+                  </pic:spPr>
+                </pic:pic>
+              </a:graphicData>
+            </a:graphic>
+          </wp:inline>
+        </w:drawing>
+      </w:r>
     </w:p>
     <w:p>
       <w:pPr>
@@ -1351,7 +1388,7 @@
       <w:pPr>
         <w:pStyle w:val="Titre1"/>
       </w:pPr>
-      <w:bookmarkStart w:id="1" w:name="_Toc190096658"/>
+      <w:bookmarkStart w:id="1" w:name="_Toc191905724"/>
       <w:r>
         <w:t xml:space="preserve">explications sur </w:t>
       </w:r>
@@ -1370,7 +1407,7 @@
       <w:r>
         <w:t xml:space="preserve"> </w:t>
       </w:r>
-      <w:bookmarkStart w:id="2" w:name="_Toc190096659"/>
+      <w:bookmarkStart w:id="2" w:name="_Toc191905725"/>
       <w:r>
         <w:t>Profil du client</w:t>
       </w:r>
@@ -1388,7 +1425,7 @@
       <w:pPr>
         <w:pStyle w:val="Titre2"/>
       </w:pPr>
-      <w:bookmarkStart w:id="3" w:name="_Toc190096660"/>
+      <w:bookmarkStart w:id="3" w:name="_Toc191905726"/>
       <w:r>
         <w:t>HTTPS</w:t>
       </w:r>
@@ -1424,33 +1461,43 @@
         <w:autoSpaceDN w:val="0"/>
         <w:adjustRightInd w:val="0"/>
         <w:ind w:left="567"/>
+        <w:rPr>
+          <w:lang w:val="en-US"/>
+        </w:rPr>
       </w:pPr>
       <w:proofErr w:type="spellStart"/>
       <w:r>
+        <w:rPr>
+          <w:lang w:val="en-US"/>
+        </w:rPr>
         <w:t>openssl</w:t>
       </w:r>
       <w:proofErr w:type="spellEnd"/>
       <w:r>
+        <w:rPr>
+          <w:lang w:val="en-US"/>
+        </w:rPr>
         <w:t xml:space="preserve"> </w:t>
       </w:r>
       <w:proofErr w:type="spellStart"/>
       <w:r>
+        <w:rPr>
+          <w:lang w:val="en-US"/>
+        </w:rPr>
         <w:t>genpkey</w:t>
       </w:r>
       <w:proofErr w:type="spellEnd"/>
       <w:r>
-        <w:t xml:space="preserve"> -</w:t>
+        <w:rPr>
+          <w:lang w:val="en-US"/>
+        </w:rPr>
+        <w:t xml:space="preserve"> -algorithm RSA -out </w:t>
       </w:r>
       <w:proofErr w:type="spellStart"/>
       <w:r>
-        <w:t>algorithm</w:t>
-      </w:r>
-      <w:proofErr w:type="spellEnd"/>
-      <w:r>
-        <w:t xml:space="preserve"> RSA -out </w:t>
-      </w:r>
-      <w:proofErr w:type="spellStart"/>
-      <w:r>
+        <w:rPr>
+          <w:lang w:val="en-US"/>
+        </w:rPr>
         <w:t>privkey.key</w:t>
       </w:r>
       <w:proofErr w:type="spellEnd"/>
@@ -1482,7 +1529,7 @@
                     <pic:cNvPicPr/>
                   </pic:nvPicPr>
                   <pic:blipFill>
-                    <a:blip r:embed="rId12"/>
+                    <a:blip r:embed="rId13"/>
                     <a:stretch>
                       <a:fillRect/>
                     </a:stretch>
@@ -1514,8 +1561,13 @@
         <w:ind w:left="567"/>
       </w:pPr>
       <w:r>
-        <w:t>Puis celle là:</w:t>
-      </w:r>
+        <w:t xml:space="preserve">Puis celle </w:t>
+      </w:r>
+      <w:proofErr w:type="gramStart"/>
+      <w:r>
+        <w:t>là:</w:t>
+      </w:r>
+      <w:proofErr w:type="gramEnd"/>
     </w:p>
     <w:p>
       <w:pPr>
@@ -1525,10 +1577,12 @@
         <w:ind w:left="567"/>
       </w:pPr>
       <w:proofErr w:type="spellStart"/>
+      <w:proofErr w:type="gramStart"/>
       <w:r>
         <w:t>openssl</w:t>
       </w:r>
       <w:proofErr w:type="spellEnd"/>
+      <w:proofErr w:type="gramEnd"/>
       <w:r>
         <w:t xml:space="preserve"> </w:t>
       </w:r>
@@ -1590,7 +1644,7 @@
                     <pic:cNvPicPr/>
                   </pic:nvPicPr>
                   <pic:blipFill>
-                    <a:blip r:embed="rId13"/>
+                    <a:blip r:embed="rId14"/>
                     <a:stretch>
                       <a:fillRect/>
                     </a:stretch>
@@ -1751,16 +1805,40 @@
           <w:rFonts w:cs="Lucida Console"/>
           <w:sz w:val="18"/>
           <w:szCs w:val="18"/>
-        </w:rPr>
-      </w:pPr>
-      <w:r>
-        <w:rPr>
-          <w:rFonts w:cs="Lucida Console"/>
-          <w:sz w:val="18"/>
-          <w:szCs w:val="18"/>
-        </w:rPr>
-        <w:t>Et pour finir :</w:t>
-      </w:r>
+          <w:lang w:val="en-US"/>
+        </w:rPr>
+      </w:pPr>
+      <w:r>
+        <w:rPr>
+          <w:rFonts w:cs="Lucida Console"/>
+          <w:sz w:val="18"/>
+          <w:szCs w:val="18"/>
+          <w:lang w:val="en-US"/>
+        </w:rPr>
+        <w:t xml:space="preserve">Et pour </w:t>
+      </w:r>
+      <w:proofErr w:type="spellStart"/>
+      <w:proofErr w:type="gramStart"/>
+      <w:r>
+        <w:rPr>
+          <w:rFonts w:cs="Lucida Console"/>
+          <w:sz w:val="18"/>
+          <w:szCs w:val="18"/>
+          <w:lang w:val="en-US"/>
+        </w:rPr>
+        <w:t>finir</w:t>
+      </w:r>
+      <w:proofErr w:type="spellEnd"/>
+      <w:r>
+        <w:rPr>
+          <w:rFonts w:cs="Lucida Console"/>
+          <w:sz w:val="18"/>
+          <w:szCs w:val="18"/>
+          <w:lang w:val="en-US"/>
+        </w:rPr>
+        <w:t xml:space="preserve"> :</w:t>
+      </w:r>
+      <w:proofErr w:type="gramEnd"/>
     </w:p>
     <w:p>
       <w:pPr>
@@ -1772,6 +1850,7 @@
           <w:rFonts w:ascii="Lucida Console" w:hAnsi="Lucida Console" w:cs="Lucida Console"/>
           <w:sz w:val="18"/>
           <w:szCs w:val="18"/>
+          <w:lang w:val="en-US"/>
         </w:rPr>
       </w:pPr>
       <w:proofErr w:type="spellStart"/>
@@ -1780,6 +1859,7 @@
           <w:rFonts w:cs="Lucida Console"/>
           <w:sz w:val="18"/>
           <w:szCs w:val="18"/>
+          <w:lang w:val="en-US"/>
         </w:rPr>
         <w:t>openssl</w:t>
       </w:r>
@@ -1789,8 +1869,9 @@
           <w:rFonts w:cs="Lucida Console"/>
           <w:sz w:val="18"/>
           <w:szCs w:val="18"/>
-        </w:rPr>
-        <w:t xml:space="preserve"> x509 -</w:t>
+          <w:lang w:val="en-US"/>
+        </w:rPr>
+        <w:t xml:space="preserve"> x509 -req -in </w:t>
       </w:r>
       <w:proofErr w:type="spellStart"/>
       <w:r>
@@ -1798,8 +1879,9 @@
           <w:rFonts w:cs="Lucida Console"/>
           <w:sz w:val="18"/>
           <w:szCs w:val="18"/>
-        </w:rPr>
-        <w:t>req</w:t>
+          <w:lang w:val="en-US"/>
+        </w:rPr>
+        <w:t>request.csr</w:t>
       </w:r>
       <w:proofErr w:type="spellEnd"/>
       <w:r>
@@ -1807,8 +1889,9 @@
           <w:rFonts w:cs="Lucida Console"/>
           <w:sz w:val="18"/>
           <w:szCs w:val="18"/>
-        </w:rPr>
-        <w:t xml:space="preserve"> -in </w:t>
+          <w:lang w:val="en-US"/>
+        </w:rPr>
+        <w:t xml:space="preserve"> -</w:t>
       </w:r>
       <w:proofErr w:type="spellStart"/>
       <w:r>
@@ -1816,8 +1899,9 @@
           <w:rFonts w:cs="Lucida Console"/>
           <w:sz w:val="18"/>
           <w:szCs w:val="18"/>
-        </w:rPr>
-        <w:t>request.csr</w:t>
+          <w:lang w:val="en-US"/>
+        </w:rPr>
+        <w:t>signkey</w:t>
       </w:r>
       <w:proofErr w:type="spellEnd"/>
       <w:r>
@@ -1825,8 +1909,9 @@
           <w:rFonts w:cs="Lucida Console"/>
           <w:sz w:val="18"/>
           <w:szCs w:val="18"/>
-        </w:rPr>
-        <w:t xml:space="preserve"> -</w:t>
+          <w:lang w:val="en-US"/>
+        </w:rPr>
+        <w:t xml:space="preserve"> </w:t>
       </w:r>
       <w:proofErr w:type="spellStart"/>
       <w:r>
@@ -1834,8 +1919,9 @@
           <w:rFonts w:cs="Lucida Console"/>
           <w:sz w:val="18"/>
           <w:szCs w:val="18"/>
-        </w:rPr>
-        <w:t>signkey</w:t>
+          <w:lang w:val="en-US"/>
+        </w:rPr>
+        <w:t>privkey.key</w:t>
       </w:r>
       <w:proofErr w:type="spellEnd"/>
       <w:r>
@@ -1843,44 +1929,9 @@
           <w:rFonts w:cs="Lucida Console"/>
           <w:sz w:val="18"/>
           <w:szCs w:val="18"/>
-        </w:rPr>
-        <w:t xml:space="preserve"> </w:t>
-      </w:r>
-      <w:proofErr w:type="spellStart"/>
-      <w:r>
-        <w:rPr>
-          <w:rFonts w:cs="Lucida Console"/>
-          <w:sz w:val="18"/>
-          <w:szCs w:val="18"/>
-        </w:rPr>
-        <w:t>privkey.key</w:t>
-      </w:r>
-      <w:proofErr w:type="spellEnd"/>
-      <w:r>
-        <w:rPr>
-          <w:rFonts w:cs="Lucida Console"/>
-          <w:sz w:val="18"/>
-          <w:szCs w:val="18"/>
-        </w:rPr>
-        <w:t xml:space="preserve"> -out certificate.crt -</w:t>
-      </w:r>
-      <w:proofErr w:type="spellStart"/>
-      <w:r>
-        <w:rPr>
-          <w:rFonts w:cs="Lucida Console"/>
-          <w:sz w:val="18"/>
-          <w:szCs w:val="18"/>
-        </w:rPr>
-        <w:t>days</w:t>
-      </w:r>
-      <w:proofErr w:type="spellEnd"/>
-      <w:r>
-        <w:rPr>
-          <w:rFonts w:cs="Lucida Console"/>
-          <w:sz w:val="18"/>
-          <w:szCs w:val="18"/>
-        </w:rPr>
-        <w:t xml:space="preserve"> 365</w:t>
+          <w:lang w:val="en-US"/>
+        </w:rPr>
+        <w:t xml:space="preserve"> -out certificate.crt -days 365</w:t>
       </w:r>
     </w:p>
     <w:p>
@@ -1918,7 +1969,7 @@
                     <pic:cNvPicPr/>
                   </pic:nvPicPr>
                   <pic:blipFill>
-                    <a:blip r:embed="rId14"/>
+                    <a:blip r:embed="rId15"/>
                     <a:stretch>
                       <a:fillRect/>
                     </a:stretch>
@@ -1972,8 +2023,19 @@
           <w:sz w:val="18"/>
           <w:szCs w:val="18"/>
         </w:rPr>
-        <w:t>Résumé des commandes:</w:t>
-      </w:r>
+        <w:t xml:space="preserve">Résumé des </w:t>
+      </w:r>
+      <w:proofErr w:type="gramStart"/>
+      <w:r>
+        <w:rPr>
+          <w:rFonts w:cs="Lucida Console"/>
+          <w:b/>
+          <w:sz w:val="18"/>
+          <w:szCs w:val="18"/>
+        </w:rPr>
+        <w:t>commandes:</w:t>
+      </w:r>
+      <w:proofErr w:type="gramEnd"/>
     </w:p>
     <w:p>
       <w:pPr>
@@ -1987,13 +2049,23 @@
           <w:szCs w:val="18"/>
         </w:rPr>
       </w:pPr>
-      <w:r>
-        <w:rPr>
-          <w:rFonts w:cs="Lucida Console"/>
-          <w:sz w:val="18"/>
-          <w:szCs w:val="18"/>
-        </w:rPr>
-        <w:t>générer une clé privée :</w:t>
+      <w:proofErr w:type="gramStart"/>
+      <w:r>
+        <w:rPr>
+          <w:rFonts w:cs="Lucida Console"/>
+          <w:sz w:val="18"/>
+          <w:szCs w:val="18"/>
+        </w:rPr>
+        <w:t>générer</w:t>
+      </w:r>
+      <w:proofErr w:type="gramEnd"/>
+      <w:r>
+        <w:rPr>
+          <w:rFonts w:cs="Lucida Console"/>
+          <w:sz w:val="18"/>
+          <w:szCs w:val="18"/>
+        </w:rPr>
+        <w:t xml:space="preserve"> une clé privée :</w:t>
       </w:r>
     </w:p>
     <w:p>
@@ -2006,13 +2078,15 @@
           <w:rFonts w:cs="Lucida Console"/>
           <w:sz w:val="18"/>
           <w:szCs w:val="18"/>
-        </w:rPr>
-      </w:pPr>
-      <w:r>
-        <w:rPr>
-          <w:rFonts w:cs="Lucida Console"/>
-          <w:sz w:val="18"/>
-          <w:szCs w:val="18"/>
+          <w:lang w:val="en-US"/>
+        </w:rPr>
+      </w:pPr>
+      <w:r>
+        <w:rPr>
+          <w:rFonts w:cs="Lucida Console"/>
+          <w:sz w:val="18"/>
+          <w:szCs w:val="18"/>
+          <w:lang w:val="en-US"/>
         </w:rPr>
         <w:t xml:space="preserve">- </w:t>
       </w:r>
@@ -2022,6 +2096,7 @@
           <w:rFonts w:cs="Lucida Console"/>
           <w:sz w:val="18"/>
           <w:szCs w:val="18"/>
+          <w:lang w:val="en-US"/>
         </w:rPr>
         <w:t>openssl</w:t>
       </w:r>
@@ -2031,6 +2106,7 @@
           <w:rFonts w:cs="Lucida Console"/>
           <w:sz w:val="18"/>
           <w:szCs w:val="18"/>
+          <w:lang w:val="en-US"/>
         </w:rPr>
         <w:t xml:space="preserve"> </w:t>
       </w:r>
@@ -2040,6 +2116,7 @@
           <w:rFonts w:cs="Lucida Console"/>
           <w:sz w:val="18"/>
           <w:szCs w:val="18"/>
+          <w:lang w:val="en-US"/>
         </w:rPr>
         <w:t>genpkey</w:t>
       </w:r>
@@ -2049,8 +2126,9 @@
           <w:rFonts w:cs="Lucida Console"/>
           <w:sz w:val="18"/>
           <w:szCs w:val="18"/>
-        </w:rPr>
-        <w:t xml:space="preserve"> -</w:t>
+          <w:lang w:val="en-US"/>
+        </w:rPr>
+        <w:t xml:space="preserve"> -algorithm RSA -out </w:t>
       </w:r>
       <w:proofErr w:type="spellStart"/>
       <w:r>
@@ -2058,24 +2136,7 @@
           <w:rFonts w:cs="Lucida Console"/>
           <w:sz w:val="18"/>
           <w:szCs w:val="18"/>
-        </w:rPr>
-        <w:t>algorithm</w:t>
-      </w:r>
-      <w:proofErr w:type="spellEnd"/>
-      <w:r>
-        <w:rPr>
-          <w:rFonts w:cs="Lucida Console"/>
-          <w:sz w:val="18"/>
-          <w:szCs w:val="18"/>
-        </w:rPr>
-        <w:t xml:space="preserve"> RSA -out </w:t>
-      </w:r>
-      <w:proofErr w:type="spellStart"/>
-      <w:r>
-        <w:rPr>
-          <w:rFonts w:cs="Lucida Console"/>
-          <w:sz w:val="18"/>
-          <w:szCs w:val="18"/>
+          <w:lang w:val="en-US"/>
         </w:rPr>
         <w:t>privkey.key</w:t>
       </w:r>
@@ -2091,13 +2152,15 @@
           <w:rFonts w:cs="Lucida Console"/>
           <w:sz w:val="18"/>
           <w:szCs w:val="18"/>
-        </w:rPr>
-      </w:pPr>
-      <w:r>
-        <w:rPr>
-          <w:rFonts w:cs="Lucida Console"/>
-          <w:sz w:val="18"/>
-          <w:szCs w:val="18"/>
+          <w:lang w:val="en-US"/>
+        </w:rPr>
+      </w:pPr>
+      <w:r>
+        <w:rPr>
+          <w:rFonts w:cs="Lucida Console"/>
+          <w:sz w:val="18"/>
+          <w:szCs w:val="18"/>
+          <w:lang w:val="en-US"/>
         </w:rPr>
         <w:t xml:space="preserve"> </w:t>
       </w:r>
@@ -2114,13 +2177,23 @@
           <w:szCs w:val="18"/>
         </w:rPr>
       </w:pPr>
-      <w:r>
-        <w:rPr>
-          <w:rFonts w:cs="Lucida Console"/>
-          <w:sz w:val="18"/>
-          <w:szCs w:val="18"/>
-        </w:rPr>
-        <w:t>créer une demande de signature de certificat (CSR) :</w:t>
+      <w:proofErr w:type="gramStart"/>
+      <w:r>
+        <w:rPr>
+          <w:rFonts w:cs="Lucida Console"/>
+          <w:sz w:val="18"/>
+          <w:szCs w:val="18"/>
+        </w:rPr>
+        <w:t>créer</w:t>
+      </w:r>
+      <w:proofErr w:type="gramEnd"/>
+      <w:r>
+        <w:rPr>
+          <w:rFonts w:cs="Lucida Console"/>
+          <w:sz w:val="18"/>
+          <w:szCs w:val="18"/>
+        </w:rPr>
+        <w:t xml:space="preserve"> une demande de signature de certificat (CSR) :</w:t>
       </w:r>
     </w:p>
     <w:p>
@@ -2133,13 +2206,15 @@
           <w:rFonts w:cs="Lucida Console"/>
           <w:sz w:val="18"/>
           <w:szCs w:val="18"/>
-        </w:rPr>
-      </w:pPr>
-      <w:r>
-        <w:rPr>
-          <w:rFonts w:cs="Lucida Console"/>
-          <w:sz w:val="18"/>
-          <w:szCs w:val="18"/>
+          <w:lang w:val="en-US"/>
+        </w:rPr>
+      </w:pPr>
+      <w:r>
+        <w:rPr>
+          <w:rFonts w:cs="Lucida Console"/>
+          <w:sz w:val="18"/>
+          <w:szCs w:val="18"/>
+          <w:lang w:val="en-US"/>
         </w:rPr>
         <w:t xml:space="preserve">- </w:t>
       </w:r>
@@ -2149,6 +2224,7 @@
           <w:rFonts w:cs="Lucida Console"/>
           <w:sz w:val="18"/>
           <w:szCs w:val="18"/>
+          <w:lang w:val="en-US"/>
         </w:rPr>
         <w:t>openssl</w:t>
       </w:r>
@@ -2158,8 +2234,9 @@
           <w:rFonts w:cs="Lucida Console"/>
           <w:sz w:val="18"/>
           <w:szCs w:val="18"/>
-        </w:rPr>
-        <w:t xml:space="preserve"> </w:t>
+          <w:lang w:val="en-US"/>
+        </w:rPr>
+        <w:t xml:space="preserve"> req -new -key </w:t>
       </w:r>
       <w:proofErr w:type="spellStart"/>
       <w:r>
@@ -2167,8 +2244,9 @@
           <w:rFonts w:cs="Lucida Console"/>
           <w:sz w:val="18"/>
           <w:szCs w:val="18"/>
-        </w:rPr>
-        <w:t>req</w:t>
+          <w:lang w:val="en-US"/>
+        </w:rPr>
+        <w:t>privkey.key</w:t>
       </w:r>
       <w:proofErr w:type="spellEnd"/>
       <w:r>
@@ -2176,8 +2254,9 @@
           <w:rFonts w:cs="Lucida Console"/>
           <w:sz w:val="18"/>
           <w:szCs w:val="18"/>
-        </w:rPr>
-        <w:t xml:space="preserve"> -new -key </w:t>
+          <w:lang w:val="en-US"/>
+        </w:rPr>
+        <w:t xml:space="preserve"> -out </w:t>
       </w:r>
       <w:proofErr w:type="spellStart"/>
       <w:r>
@@ -2185,24 +2264,7 @@
           <w:rFonts w:cs="Lucida Console"/>
           <w:sz w:val="18"/>
           <w:szCs w:val="18"/>
-        </w:rPr>
-        <w:t>privkey.key</w:t>
-      </w:r>
-      <w:proofErr w:type="spellEnd"/>
-      <w:r>
-        <w:rPr>
-          <w:rFonts w:cs="Lucida Console"/>
-          <w:sz w:val="18"/>
-          <w:szCs w:val="18"/>
-        </w:rPr>
-        <w:t xml:space="preserve"> -out </w:t>
-      </w:r>
-      <w:proofErr w:type="spellStart"/>
-      <w:r>
-        <w:rPr>
-          <w:rFonts w:cs="Lucida Console"/>
-          <w:sz w:val="18"/>
-          <w:szCs w:val="18"/>
+          <w:lang w:val="en-US"/>
         </w:rPr>
         <w:t>request.csr</w:t>
       </w:r>
@@ -2218,13 +2280,15 @@
           <w:rFonts w:cs="Lucida Console"/>
           <w:sz w:val="18"/>
           <w:szCs w:val="18"/>
-        </w:rPr>
-      </w:pPr>
-      <w:r>
-        <w:rPr>
-          <w:rFonts w:cs="Lucida Console"/>
-          <w:sz w:val="18"/>
-          <w:szCs w:val="18"/>
+          <w:lang w:val="en-US"/>
+        </w:rPr>
+      </w:pPr>
+      <w:r>
+        <w:rPr>
+          <w:rFonts w:cs="Lucida Console"/>
+          <w:sz w:val="18"/>
+          <w:szCs w:val="18"/>
+          <w:lang w:val="en-US"/>
         </w:rPr>
         <w:t xml:space="preserve"> </w:t>
       </w:r>
@@ -2241,13 +2305,23 @@
           <w:szCs w:val="18"/>
         </w:rPr>
       </w:pPr>
-      <w:r>
-        <w:rPr>
-          <w:rFonts w:cs="Lucida Console"/>
-          <w:sz w:val="18"/>
-          <w:szCs w:val="18"/>
-        </w:rPr>
-        <w:t>signer cette demande pour produire un certificat auto-signé :</w:t>
+      <w:proofErr w:type="gramStart"/>
+      <w:r>
+        <w:rPr>
+          <w:rFonts w:cs="Lucida Console"/>
+          <w:sz w:val="18"/>
+          <w:szCs w:val="18"/>
+        </w:rPr>
+        <w:t>signer</w:t>
+      </w:r>
+      <w:proofErr w:type="gramEnd"/>
+      <w:r>
+        <w:rPr>
+          <w:rFonts w:cs="Lucida Console"/>
+          <w:sz w:val="18"/>
+          <w:szCs w:val="18"/>
+        </w:rPr>
+        <w:t xml:space="preserve"> cette demande pour produire un certificat auto-signé :</w:t>
       </w:r>
     </w:p>
     <w:p>
@@ -2260,13 +2334,15 @@
           <w:rFonts w:cs="Lucida Console"/>
           <w:sz w:val="18"/>
           <w:szCs w:val="18"/>
-        </w:rPr>
-      </w:pPr>
-      <w:r>
-        <w:rPr>
-          <w:rFonts w:cs="Lucida Console"/>
-          <w:sz w:val="18"/>
-          <w:szCs w:val="18"/>
+          <w:lang w:val="en-US"/>
+        </w:rPr>
+      </w:pPr>
+      <w:r>
+        <w:rPr>
+          <w:rFonts w:cs="Lucida Console"/>
+          <w:sz w:val="18"/>
+          <w:szCs w:val="18"/>
+          <w:lang w:val="en-US"/>
         </w:rPr>
         <w:t xml:space="preserve">- </w:t>
       </w:r>
@@ -2276,6 +2352,7 @@
           <w:rFonts w:cs="Lucida Console"/>
           <w:sz w:val="18"/>
           <w:szCs w:val="18"/>
+          <w:lang w:val="en-US"/>
         </w:rPr>
         <w:t>openssl</w:t>
       </w:r>
@@ -2285,8 +2362,9 @@
           <w:rFonts w:cs="Lucida Console"/>
           <w:sz w:val="18"/>
           <w:szCs w:val="18"/>
-        </w:rPr>
-        <w:t xml:space="preserve"> x509 -</w:t>
+          <w:lang w:val="en-US"/>
+        </w:rPr>
+        <w:t xml:space="preserve"> x509 -req -in </w:t>
       </w:r>
       <w:proofErr w:type="spellStart"/>
       <w:r>
@@ -2294,8 +2372,9 @@
           <w:rFonts w:cs="Lucida Console"/>
           <w:sz w:val="18"/>
           <w:szCs w:val="18"/>
-        </w:rPr>
-        <w:t>req</w:t>
+          <w:lang w:val="en-US"/>
+        </w:rPr>
+        <w:t>request.csr</w:t>
       </w:r>
       <w:proofErr w:type="spellEnd"/>
       <w:r>
@@ -2303,8 +2382,9 @@
           <w:rFonts w:cs="Lucida Console"/>
           <w:sz w:val="18"/>
           <w:szCs w:val="18"/>
-        </w:rPr>
-        <w:t xml:space="preserve"> -in </w:t>
+          <w:lang w:val="en-US"/>
+        </w:rPr>
+        <w:t xml:space="preserve"> -</w:t>
       </w:r>
       <w:proofErr w:type="spellStart"/>
       <w:r>
@@ -2312,8 +2392,9 @@
           <w:rFonts w:cs="Lucida Console"/>
           <w:sz w:val="18"/>
           <w:szCs w:val="18"/>
-        </w:rPr>
-        <w:t>request.csr</w:t>
+          <w:lang w:val="en-US"/>
+        </w:rPr>
+        <w:t>signkey</w:t>
       </w:r>
       <w:proofErr w:type="spellEnd"/>
       <w:r>
@@ -2321,8 +2402,9 @@
           <w:rFonts w:cs="Lucida Console"/>
           <w:sz w:val="18"/>
           <w:szCs w:val="18"/>
-        </w:rPr>
-        <w:t xml:space="preserve"> -</w:t>
+          <w:lang w:val="en-US"/>
+        </w:rPr>
+        <w:t xml:space="preserve"> </w:t>
       </w:r>
       <w:proofErr w:type="spellStart"/>
       <w:r>
@@ -2330,8 +2412,9 @@
           <w:rFonts w:cs="Lucida Console"/>
           <w:sz w:val="18"/>
           <w:szCs w:val="18"/>
-        </w:rPr>
-        <w:t>signkey</w:t>
+          <w:lang w:val="en-US"/>
+        </w:rPr>
+        <w:t>privkey.key</w:t>
       </w:r>
       <w:proofErr w:type="spellEnd"/>
       <w:r>
@@ -2339,53 +2422,17 @@
           <w:rFonts w:cs="Lucida Console"/>
           <w:sz w:val="18"/>
           <w:szCs w:val="18"/>
-        </w:rPr>
-        <w:t xml:space="preserve"> </w:t>
-      </w:r>
-      <w:proofErr w:type="spellStart"/>
-      <w:r>
-        <w:rPr>
-          <w:rFonts w:cs="Lucida Console"/>
-          <w:sz w:val="18"/>
-          <w:szCs w:val="18"/>
-        </w:rPr>
-        <w:t>privkey.key</w:t>
-      </w:r>
-      <w:proofErr w:type="spellEnd"/>
-      <w:r>
-        <w:rPr>
-          <w:rFonts w:cs="Lucida Console"/>
-          <w:sz w:val="18"/>
-          <w:szCs w:val="18"/>
-        </w:rPr>
-        <w:t xml:space="preserve"> -out certificate.crt -</w:t>
-      </w:r>
-      <w:proofErr w:type="spellStart"/>
-      <w:r>
-        <w:rPr>
-          <w:rFonts w:cs="Lucida Console"/>
-          <w:sz w:val="18"/>
-          <w:szCs w:val="18"/>
-        </w:rPr>
-        <w:t>days</w:t>
-      </w:r>
-      <w:proofErr w:type="spellEnd"/>
-      <w:r>
-        <w:rPr>
-          <w:rFonts w:cs="Lucida Console"/>
-          <w:sz w:val="18"/>
-          <w:szCs w:val="18"/>
-        </w:rPr>
-        <w:t xml:space="preserve"> 365</w:t>
+          <w:lang w:val="en-US"/>
+        </w:rPr>
+        <w:t xml:space="preserve"> -out certificate.crt -days 365</w:t>
       </w:r>
     </w:p>
     <w:p>
       <w:pPr>
         <w:pStyle w:val="Titre2"/>
       </w:pPr>
-      <w:bookmarkStart w:id="4" w:name="_Toc190096661"/>
-      <w:r>
-        <w:lastRenderedPageBreak/>
+      <w:bookmarkStart w:id="4" w:name="_Toc191905727"/>
+      <w:r>
         <w:t>Authentification par mot de passe</w:t>
       </w:r>
       <w:bookmarkEnd w:id="4"/>
@@ -2401,124 +2448,14 @@
           <w:numId w:val="0"/>
         </w:numPr>
       </w:pPr>
-      <w:r>
-        <w:drawing>
-          <wp:anchor distT="0" distB="0" distL="114300" distR="114300" simplePos="0" relativeHeight="251659264" behindDoc="0" locked="0" layoutInCell="1" allowOverlap="1" wp14:anchorId="6AAA5CB1" wp14:editId="7A51E347">
-            <wp:simplePos x="1619250" y="4819650"/>
-            <wp:positionH relativeFrom="margin">
-              <wp:align>left</wp:align>
-            </wp:positionH>
-            <wp:positionV relativeFrom="margin">
-              <wp:align>center</wp:align>
-            </wp:positionV>
-            <wp:extent cx="5759450" cy="917575"/>
-            <wp:effectExtent l="0" t="0" r="0" b="0"/>
-            <wp:wrapSquare wrapText="bothSides"/>
-            <wp:docPr id="1935992457" name="Image 1" descr="Une image contenant capture d’écran&#10;&#10;Le contenu généré par l’IA peut être incorrect."/>
-            <wp:cNvGraphicFramePr>
-              <a:graphicFrameLocks xmlns:a="http://schemas.openxmlformats.org/drawingml/2006/main" noChangeAspect="1"/>
-            </wp:cNvGraphicFramePr>
-            <a:graphic xmlns:a="http://schemas.openxmlformats.org/drawingml/2006/main">
-              <a:graphicData uri="http://schemas.openxmlformats.org/drawingml/2006/picture">
-                <pic:pic xmlns:pic="http://schemas.openxmlformats.org/drawingml/2006/picture">
-                  <pic:nvPicPr>
-                    <pic:cNvPr id="1935992457" name="Image 1" descr="Une image contenant capture d’écran&#10;&#10;Le contenu généré par l’IA peut être incorrect."/>
-                    <pic:cNvPicPr/>
-                  </pic:nvPicPr>
-                  <pic:blipFill>
-                    <a:blip r:embed="rId15">
-                      <a:extLst>
-                        <a:ext uri="{28A0092B-C50C-407E-A947-70E740481C1C}">
-                          <a14:useLocalDpi xmlns:a14="http://schemas.microsoft.com/office/drawing/2010/main" val="0"/>
-                        </a:ext>
-                      </a:extLst>
-                    </a:blip>
-                    <a:stretch>
-                      <a:fillRect/>
-                    </a:stretch>
-                  </pic:blipFill>
-                  <pic:spPr>
-                    <a:xfrm>
-                      <a:off x="0" y="0"/>
-                      <a:ext cx="5759450" cy="917575"/>
-                    </a:xfrm>
-                    <a:prstGeom prst="rect">
-                      <a:avLst/>
-                    </a:prstGeom>
-                  </pic:spPr>
-                </pic:pic>
-              </a:graphicData>
-            </a:graphic>
-          </wp:anchor>
-        </w:drawing>
-      </w:r>
-      <w:r>
-        <w:drawing>
-          <wp:anchor distT="0" distB="0" distL="114300" distR="114300" simplePos="0" relativeHeight="251658240" behindDoc="0" locked="0" layoutInCell="1" allowOverlap="1" wp14:anchorId="6C8C74A5" wp14:editId="7DB1AA3A">
-            <wp:simplePos x="1619250" y="952500"/>
-            <wp:positionH relativeFrom="margin">
-              <wp:align>left</wp:align>
-            </wp:positionH>
-            <wp:positionV relativeFrom="margin">
-              <wp:align>top</wp:align>
-            </wp:positionV>
-            <wp:extent cx="5759450" cy="3870325"/>
-            <wp:effectExtent l="0" t="0" r="0" b="0"/>
-            <wp:wrapSquare wrapText="bothSides"/>
-            <wp:docPr id="278814736" name="Image 1" descr="Une image contenant texte, capture d’écran, logiciel, Logiciel multimédia&#10;&#10;Le contenu généré par l’IA peut être incorrect."/>
-            <wp:cNvGraphicFramePr>
-              <a:graphicFrameLocks xmlns:a="http://schemas.openxmlformats.org/drawingml/2006/main" noChangeAspect="1"/>
-            </wp:cNvGraphicFramePr>
-            <a:graphic xmlns:a="http://schemas.openxmlformats.org/drawingml/2006/main">
-              <a:graphicData uri="http://schemas.openxmlformats.org/drawingml/2006/picture">
-                <pic:pic xmlns:pic="http://schemas.openxmlformats.org/drawingml/2006/picture">
-                  <pic:nvPicPr>
-                    <pic:cNvPr id="278814736" name="Image 1" descr="Une image contenant texte, capture d’écran, logiciel, Logiciel multimédia&#10;&#10;Le contenu généré par l’IA peut être incorrect."/>
-                    <pic:cNvPicPr/>
-                  </pic:nvPicPr>
-                  <pic:blipFill>
-                    <a:blip r:embed="rId16">
-                      <a:extLst>
-                        <a:ext uri="{28A0092B-C50C-407E-A947-70E740481C1C}">
-                          <a14:useLocalDpi xmlns:a14="http://schemas.microsoft.com/office/drawing/2010/main" val="0"/>
-                        </a:ext>
-                      </a:extLst>
-                    </a:blip>
-                    <a:stretch>
-                      <a:fillRect/>
-                    </a:stretch>
-                  </pic:blipFill>
-                  <pic:spPr>
-                    <a:xfrm>
-                      <a:off x="0" y="0"/>
-                      <a:ext cx="5759450" cy="3870325"/>
-                    </a:xfrm>
-                    <a:prstGeom prst="rect">
-                      <a:avLst/>
-                    </a:prstGeom>
-                  </pic:spPr>
-                </pic:pic>
-              </a:graphicData>
-            </a:graphic>
-          </wp:anchor>
-        </w:drawing>
-      </w:r>
     </w:p>
     <w:p>
       <w:pPr>
         <w:pStyle w:val="Titre2"/>
       </w:pPr>
-      <w:bookmarkStart w:id="5" w:name="_Toc190096662"/>
-      <w:r>
-        <w:t xml:space="preserve">Vérification du </w:t>
-      </w:r>
-      <w:proofErr w:type="spellStart"/>
-      <w:r>
-        <w:t>token</w:t>
-      </w:r>
-      <w:proofErr w:type="spellEnd"/>
-      <w:r>
-        <w:t xml:space="preserve"> JWT</w:t>
+      <w:bookmarkStart w:id="5" w:name="_Toc191905728"/>
+      <w:r>
+        <w:t>Vérification du token JWT</w:t>
       </w:r>
       <w:bookmarkEnd w:id="5"/>
       <w:r>
@@ -2534,8 +2471,9 @@
       <w:pPr>
         <w:pStyle w:val="Titre2"/>
       </w:pPr>
-      <w:bookmarkStart w:id="6" w:name="_Toc190096663"/>
-      <w:r>
+      <w:bookmarkStart w:id="6" w:name="_Toc191905729"/>
+      <w:r>
+        <w:lastRenderedPageBreak/>
         <w:t>Administration</w:t>
       </w:r>
       <w:bookmarkEnd w:id="6"/>
@@ -2549,7 +2487,7 @@
       <w:pPr>
         <w:pStyle w:val="Titre2"/>
       </w:pPr>
-      <w:bookmarkStart w:id="7" w:name="_Toc190096664"/>
+      <w:bookmarkStart w:id="7" w:name="_Toc191905730"/>
       <w:r>
         <w:t>Protection contre les injections SQL</w:t>
       </w:r>
@@ -2567,7 +2505,7 @@
       <w:pPr>
         <w:pStyle w:val="Titre2"/>
       </w:pPr>
-      <w:bookmarkStart w:id="8" w:name="_Toc190096665"/>
+      <w:bookmarkStart w:id="8" w:name="_Toc191905731"/>
       <w:r>
         <w:t xml:space="preserve">Utilisation de </w:t>
       </w:r>
@@ -2590,7 +2528,7 @@
       <w:pPr>
         <w:pStyle w:val="Titre2"/>
       </w:pPr>
-      <w:bookmarkStart w:id="9" w:name="_Toc190096666"/>
+      <w:bookmarkStart w:id="9" w:name="_Toc191905732"/>
       <w:r>
         <w:t>Versioning</w:t>
       </w:r>
@@ -2608,9 +2546,8 @@
       <w:pPr>
         <w:pStyle w:val="Titre1"/>
       </w:pPr>
-      <w:bookmarkStart w:id="10" w:name="_Toc190096667"/>
-      <w:r>
-        <w:lastRenderedPageBreak/>
+      <w:bookmarkStart w:id="10" w:name="_Toc191905733"/>
+      <w:r>
         <w:t>conclusion sur le travail fourni et sur l’attitude face au projet</w:t>
       </w:r>
       <w:bookmarkEnd w:id="10"/>
@@ -2619,7 +2556,7 @@
       <w:pPr>
         <w:pStyle w:val="Titre1"/>
       </w:pPr>
-      <w:bookmarkStart w:id="11" w:name="_Toc190096668"/>
+      <w:bookmarkStart w:id="11" w:name="_Toc191905734"/>
       <w:r>
         <w:t>Webographie</w:t>
       </w:r>
@@ -2630,7 +2567,21 @@
         <w:pStyle w:val="Corpsdetexte"/>
       </w:pPr>
       <w:r>
-        <w:t>Voici une liste des sites utilisés pour le projet :</w:t>
+        <w:t>Voici une liste</w:t>
+      </w:r>
+      <w:r>
+        <w:t xml:space="preserve"> approximative </w:t>
+      </w:r>
+      <w:r>
+        <w:t>des sites utilisés pour le projet :</w:t>
+      </w:r>
+    </w:p>
+    <w:p>
+      <w:pPr>
+        <w:pStyle w:val="Corpsdetexte"/>
+      </w:pPr>
+      <w:r>
+        <w:t>(Je mentionne des sites dans le code)</w:t>
       </w:r>
     </w:p>
     <w:p>
@@ -2641,7 +2592,7 @@
           <w:numId w:val="6"/>
         </w:numPr>
       </w:pPr>
-      <w:hyperlink r:id="rId17" w:history="1">
+      <w:hyperlink r:id="rId16" w:history="1">
         <w:r>
           <w:rPr>
             <w:rStyle w:val="Lienhypertexte"/>
@@ -2665,25 +2616,33 @@
           <w:ilvl w:val="0"/>
           <w:numId w:val="6"/>
         </w:numPr>
-      </w:pPr>
-      <w:hyperlink r:id="rId18" w:history="1">
+        <w:rPr>
+          <w:lang w:val="en-US"/>
+        </w:rPr>
+      </w:pPr>
+      <w:hyperlink r:id="rId17" w:history="1">
         <w:r>
           <w:rPr>
             <w:rStyle w:val="Lienhypertexte"/>
+            <w:lang w:val="en-US"/>
           </w:rPr>
           <w:t xml:space="preserve">Node JS </w:t>
         </w:r>
         <w:proofErr w:type="spellStart"/>
+        <w:proofErr w:type="gramStart"/>
         <w:r>
           <w:rPr>
             <w:rStyle w:val="Lienhypertexte"/>
+            <w:lang w:val="en-US"/>
           </w:rPr>
           <w:t>fs.readFileSync</w:t>
         </w:r>
         <w:proofErr w:type="spellEnd"/>
+        <w:proofErr w:type="gramEnd"/>
         <w:r>
           <w:rPr>
             <w:rStyle w:val="Lienhypertexte"/>
+            <w:lang w:val="en-US"/>
           </w:rPr>
           <w:t xml:space="preserve">() Method - </w:t>
         </w:r>
@@ -2691,6 +2650,7 @@
         <w:r>
           <w:rPr>
             <w:rStyle w:val="Lienhypertexte"/>
+            <w:lang w:val="en-US"/>
           </w:rPr>
           <w:t>GeeksforGeeks</w:t>
         </w:r>
@@ -2698,8 +2658,8 @@
       </w:hyperlink>
     </w:p>
     <w:sectPr>
-      <w:headerReference w:type="default" r:id="rId19"/>
-      <w:footerReference w:type="default" r:id="rId20"/>
+      <w:headerReference w:type="default" r:id="rId18"/>
+      <w:footerReference w:type="default" r:id="rId19"/>
       <w:pgSz w:w="11906" w:h="16838" w:code="9"/>
       <w:pgMar w:top="1418" w:right="1418" w:bottom="1418" w:left="1418" w:header="709" w:footer="709" w:gutter="0"/>
       <w:cols w:space="708"/>
@@ -2711,7 +2671,7 @@
 </file>
 
 <file path=word/endnotes.xml><?xml version="1.0" encoding="utf-8"?>
-<w:endnotes xmlns:wpc="http://schemas.microsoft.com/office/word/2010/wordprocessingCanvas" xmlns:cx="http://schemas.microsoft.com/office/drawing/2014/chartex" xmlns:cx1="http://schemas.microsoft.com/office/drawing/2015/9/8/chartex" xmlns:cx2="http://schemas.microsoft.com/office/drawing/2015/10/21/chartex" xmlns:cx3="http://schemas.microsoft.com/office/drawing/2016/5/9/chartex" xmlns:cx4="http://schemas.microsoft.com/office/drawing/2016/5/10/chartex" xmlns:cx5="http://schemas.microsoft.com/office/drawing/2016/5/11/chartex" xmlns:cx6="http://schemas.microsoft.com/office/drawing/2016/5/12/chartex" xmlns:cx7="http://schemas.microsoft.com/office/drawing/2016/5/13/chartex" xmlns:cx8="http://schemas.microsoft.com/office/drawing/2016/5/14/chartex" xmlns:mc="http://schemas.openxmlformats.org/markup-compatibility/2006" xmlns:aink="http://schemas.microsoft.com/office/drawing/2016/ink" xmlns:am3d="http://schemas.microsoft.com/office/drawing/2017/model3d" xmlns:o="urn:schemas-microsoft-com:office:office" xmlns:oel="http://schemas.microsoft.com/office/2019/extlst" xmlns:r="http://schemas.openxmlformats.org/officeDocument/2006/relationships" xmlns:m="http://schemas.openxmlformats.org/officeDocument/2006/math" xmlns:v="urn:schemas-microsoft-com:vml" xmlns:wp14="http://schemas.microsoft.com/office/word/2010/wordprocessingDrawing" xmlns:wp="http://schemas.openxmlformats.org/drawingml/2006/wordprocessingDrawing" xmlns:w10="urn:schemas-microsoft-com:office:word" xmlns:w="http://schemas.openxmlformats.org/wordprocessingml/2006/main" xmlns:w14="http://schemas.microsoft.com/office/word/2010/wordml" xmlns:w15="http://schemas.microsoft.com/office/word/2012/wordml" xmlns:w16cex="http://schemas.microsoft.com/office/word/2018/wordml/cex" xmlns:w16cid="http://schemas.microsoft.com/office/word/2016/wordml/cid" xmlns:w16="http://schemas.microsoft.com/office/word/2018/wordml" xmlns:w16du="http://schemas.microsoft.com/office/word/2023/wordml/word16du" xmlns:w16sdtdh="http://schemas.microsoft.com/office/word/2020/wordml/sdtdatahash" xmlns:w16sdtfl="http://schemas.microsoft.com/office/word/2024/wordml/sdtformatlock" xmlns:w16se="http://schemas.microsoft.com/office/word/2015/wordml/symex" xmlns:wpg="http://schemas.microsoft.com/office/word/2010/wordprocessingGroup" xmlns:wpi="http://schemas.microsoft.com/office/word/2010/wordprocessingInk" xmlns:wne="http://schemas.microsoft.com/office/word/2006/wordml" xmlns:wps="http://schemas.microsoft.com/office/word/2010/wordprocessingShape" mc:Ignorable="w14 w15 w16se w16cid w16 w16cex w16sdtdh w16sdtfl w16du wp14">
+<w:endnotes xmlns:wpc="http://schemas.microsoft.com/office/word/2010/wordprocessingCanvas" xmlns:cx="http://schemas.microsoft.com/office/drawing/2014/chartex" xmlns:cx1="http://schemas.microsoft.com/office/drawing/2015/9/8/chartex" xmlns:cx2="http://schemas.microsoft.com/office/drawing/2015/10/21/chartex" xmlns:cx3="http://schemas.microsoft.com/office/drawing/2016/5/9/chartex" xmlns:cx4="http://schemas.microsoft.com/office/drawing/2016/5/10/chartex" xmlns:cx5="http://schemas.microsoft.com/office/drawing/2016/5/11/chartex" xmlns:cx6="http://schemas.microsoft.com/office/drawing/2016/5/12/chartex" xmlns:cx7="http://schemas.microsoft.com/office/drawing/2016/5/13/chartex" xmlns:cx8="http://schemas.microsoft.com/office/drawing/2016/5/14/chartex" xmlns:mc="http://schemas.openxmlformats.org/markup-compatibility/2006" xmlns:aink="http://schemas.microsoft.com/office/drawing/2016/ink" xmlns:am3d="http://schemas.microsoft.com/office/drawing/2017/model3d" xmlns:o="urn:schemas-microsoft-com:office:office" xmlns:oel="http://schemas.microsoft.com/office/2019/extlst" xmlns:r="http://schemas.openxmlformats.org/officeDocument/2006/relationships" xmlns:m="http://schemas.openxmlformats.org/officeDocument/2006/math" xmlns:v="urn:schemas-microsoft-com:vml" xmlns:wp14="http://schemas.microsoft.com/office/word/2010/wordprocessingDrawing" xmlns:wp="http://schemas.openxmlformats.org/drawingml/2006/wordprocessingDrawing" xmlns:w10="urn:schemas-microsoft-com:office:word" xmlns:w="http://schemas.openxmlformats.org/wordprocessingml/2006/main" xmlns:w14="http://schemas.microsoft.com/office/word/2010/wordml" xmlns:w15="http://schemas.microsoft.com/office/word/2012/wordml" xmlns:w16cex="http://schemas.microsoft.com/office/word/2018/wordml/cex" xmlns:w16cid="http://schemas.microsoft.com/office/word/2016/wordml/cid" xmlns:w16="http://schemas.microsoft.com/office/word/2018/wordml" xmlns:w16sdtdh="http://schemas.microsoft.com/office/word/2020/wordml/sdtdatahash" xmlns:w16se="http://schemas.microsoft.com/office/word/2015/wordml/symex" xmlns:wpg="http://schemas.microsoft.com/office/word/2010/wordprocessingGroup" xmlns:wpi="http://schemas.microsoft.com/office/word/2010/wordprocessingInk" xmlns:wne="http://schemas.microsoft.com/office/word/2006/wordml" xmlns:wps="http://schemas.microsoft.com/office/word/2010/wordprocessingShape" mc:Ignorable="w14 w15 w16se w16cid w16 w16cex w16sdtdh wp14">
   <w:endnote w:type="separator" w:id="-1">
     <w:p>
       <w:r>
@@ -2730,7 +2690,7 @@
 </file>
 
 <file path=word/footer1.xml><?xml version="1.0" encoding="utf-8"?>
-<w:ftr xmlns:wpc="http://schemas.microsoft.com/office/word/2010/wordprocessingCanvas" xmlns:cx="http://schemas.microsoft.com/office/drawing/2014/chartex" xmlns:cx1="http://schemas.microsoft.com/office/drawing/2015/9/8/chartex" xmlns:cx2="http://schemas.microsoft.com/office/drawing/2015/10/21/chartex" xmlns:cx3="http://schemas.microsoft.com/office/drawing/2016/5/9/chartex" xmlns:cx4="http://schemas.microsoft.com/office/drawing/2016/5/10/chartex" xmlns:cx5="http://schemas.microsoft.com/office/drawing/2016/5/11/chartex" xmlns:cx6="http://schemas.microsoft.com/office/drawing/2016/5/12/chartex" xmlns:cx7="http://schemas.microsoft.com/office/drawing/2016/5/13/chartex" xmlns:cx8="http://schemas.microsoft.com/office/drawing/2016/5/14/chartex" xmlns:mc="http://schemas.openxmlformats.org/markup-compatibility/2006" xmlns:aink="http://schemas.microsoft.com/office/drawing/2016/ink" xmlns:am3d="http://schemas.microsoft.com/office/drawing/2017/model3d" xmlns:o="urn:schemas-microsoft-com:office:office" xmlns:oel="http://schemas.microsoft.com/office/2019/extlst" xmlns:r="http://schemas.openxmlformats.org/officeDocument/2006/relationships" xmlns:m="http://schemas.openxmlformats.org/officeDocument/2006/math" xmlns:v="urn:schemas-microsoft-com:vml" xmlns:wp14="http://schemas.microsoft.com/office/word/2010/wordprocessingDrawing" xmlns:wp="http://schemas.openxmlformats.org/drawingml/2006/wordprocessingDrawing" xmlns:w10="urn:schemas-microsoft-com:office:word" xmlns:w="http://schemas.openxmlformats.org/wordprocessingml/2006/main" xmlns:w14="http://schemas.microsoft.com/office/word/2010/wordml" xmlns:w15="http://schemas.microsoft.com/office/word/2012/wordml" xmlns:w16cex="http://schemas.microsoft.com/office/word/2018/wordml/cex" xmlns:w16cid="http://schemas.microsoft.com/office/word/2016/wordml/cid" xmlns:w16="http://schemas.microsoft.com/office/word/2018/wordml" xmlns:w16du="http://schemas.microsoft.com/office/word/2023/wordml/word16du" xmlns:w16sdtdh="http://schemas.microsoft.com/office/word/2020/wordml/sdtdatahash" xmlns:w16sdtfl="http://schemas.microsoft.com/office/word/2024/wordml/sdtformatlock" xmlns:w16se="http://schemas.microsoft.com/office/word/2015/wordml/symex" xmlns:wpg="http://schemas.microsoft.com/office/word/2010/wordprocessingGroup" xmlns:wpi="http://schemas.microsoft.com/office/word/2010/wordprocessingInk" xmlns:wne="http://schemas.microsoft.com/office/word/2006/wordml" xmlns:wps="http://schemas.microsoft.com/office/word/2010/wordprocessingShape" mc:Ignorable="w14 w15 w16se w16cid w16 w16cex w16sdtdh w16sdtfl w16du wp14">
+<w:ftr xmlns:wpc="http://schemas.microsoft.com/office/word/2010/wordprocessingCanvas" xmlns:cx="http://schemas.microsoft.com/office/drawing/2014/chartex" xmlns:cx1="http://schemas.microsoft.com/office/drawing/2015/9/8/chartex" xmlns:cx2="http://schemas.microsoft.com/office/drawing/2015/10/21/chartex" xmlns:cx3="http://schemas.microsoft.com/office/drawing/2016/5/9/chartex" xmlns:cx4="http://schemas.microsoft.com/office/drawing/2016/5/10/chartex" xmlns:cx5="http://schemas.microsoft.com/office/drawing/2016/5/11/chartex" xmlns:cx6="http://schemas.microsoft.com/office/drawing/2016/5/12/chartex" xmlns:cx7="http://schemas.microsoft.com/office/drawing/2016/5/13/chartex" xmlns:cx8="http://schemas.microsoft.com/office/drawing/2016/5/14/chartex" xmlns:mc="http://schemas.openxmlformats.org/markup-compatibility/2006" xmlns:aink="http://schemas.microsoft.com/office/drawing/2016/ink" xmlns:am3d="http://schemas.microsoft.com/office/drawing/2017/model3d" xmlns:o="urn:schemas-microsoft-com:office:office" xmlns:oel="http://schemas.microsoft.com/office/2019/extlst" xmlns:r="http://schemas.openxmlformats.org/officeDocument/2006/relationships" xmlns:m="http://schemas.openxmlformats.org/officeDocument/2006/math" xmlns:v="urn:schemas-microsoft-com:vml" xmlns:wp14="http://schemas.microsoft.com/office/word/2010/wordprocessingDrawing" xmlns:wp="http://schemas.openxmlformats.org/drawingml/2006/wordprocessingDrawing" xmlns:w10="urn:schemas-microsoft-com:office:word" xmlns:w="http://schemas.openxmlformats.org/wordprocessingml/2006/main" xmlns:w14="http://schemas.microsoft.com/office/word/2010/wordml" xmlns:w15="http://schemas.microsoft.com/office/word/2012/wordml" xmlns:w16cex="http://schemas.microsoft.com/office/word/2018/wordml/cex" xmlns:w16cid="http://schemas.microsoft.com/office/word/2016/wordml/cid" xmlns:w16="http://schemas.microsoft.com/office/word/2018/wordml" xmlns:w16sdtdh="http://schemas.microsoft.com/office/word/2020/wordml/sdtdatahash" xmlns:w16se="http://schemas.microsoft.com/office/word/2015/wordml/symex" xmlns:wpg="http://schemas.microsoft.com/office/word/2010/wordprocessingGroup" xmlns:wpi="http://schemas.microsoft.com/office/word/2010/wordprocessingInk" xmlns:wne="http://schemas.microsoft.com/office/word/2006/wordml" xmlns:wps="http://schemas.microsoft.com/office/word/2010/wordprocessingShape" mc:Ignorable="w14 w15 w16se w16cid w16 w16cex w16sdtdh wp14">
   <w:tbl>
     <w:tblPr>
       <w:tblStyle w:val="Grilledutableau"/>
@@ -3115,12 +3075,21 @@
               <w:szCs w:val="16"/>
             </w:rPr>
           </w:pPr>
+          <w:proofErr w:type="gramStart"/>
           <w:r>
             <w:rPr>
               <w:rFonts w:cs="Arial"/>
               <w:szCs w:val="16"/>
             </w:rPr>
-            <w:t xml:space="preserve">Version: </w:t>
+            <w:t>Version:</w:t>
+          </w:r>
+          <w:proofErr w:type="gramEnd"/>
+          <w:r>
+            <w:rPr>
+              <w:rFonts w:cs="Arial"/>
+              <w:szCs w:val="16"/>
+            </w:rPr>
+            <w:t xml:space="preserve"> </w:t>
           </w:r>
           <w:fldSimple w:instr=" REVNUM   \* MERGEFORMAT ">
             <w:r>
@@ -3166,7 +3135,7 @@
               <w:noProof/>
               <w:szCs w:val="16"/>
             </w:rPr>
-            <w:t>10.02.2025 16:17</w:t>
+            <w:t>10.02.2025 16:24</w:t>
           </w:r>
           <w:r>
             <w:rPr>
@@ -3219,7 +3188,7 @@
 </file>
 
 <file path=word/footnotes.xml><?xml version="1.0" encoding="utf-8"?>
-<w:footnotes xmlns:wpc="http://schemas.microsoft.com/office/word/2010/wordprocessingCanvas" xmlns:cx="http://schemas.microsoft.com/office/drawing/2014/chartex" xmlns:cx1="http://schemas.microsoft.com/office/drawing/2015/9/8/chartex" xmlns:cx2="http://schemas.microsoft.com/office/drawing/2015/10/21/chartex" xmlns:cx3="http://schemas.microsoft.com/office/drawing/2016/5/9/chartex" xmlns:cx4="http://schemas.microsoft.com/office/drawing/2016/5/10/chartex" xmlns:cx5="http://schemas.microsoft.com/office/drawing/2016/5/11/chartex" xmlns:cx6="http://schemas.microsoft.com/office/drawing/2016/5/12/chartex" xmlns:cx7="http://schemas.microsoft.com/office/drawing/2016/5/13/chartex" xmlns:cx8="http://schemas.microsoft.com/office/drawing/2016/5/14/chartex" xmlns:mc="http://schemas.openxmlformats.org/markup-compatibility/2006" xmlns:aink="http://schemas.microsoft.com/office/drawing/2016/ink" xmlns:am3d="http://schemas.microsoft.com/office/drawing/2017/model3d" xmlns:o="urn:schemas-microsoft-com:office:office" xmlns:oel="http://schemas.microsoft.com/office/2019/extlst" xmlns:r="http://schemas.openxmlformats.org/officeDocument/2006/relationships" xmlns:m="http://schemas.openxmlformats.org/officeDocument/2006/math" xmlns:v="urn:schemas-microsoft-com:vml" xmlns:wp14="http://schemas.microsoft.com/office/word/2010/wordprocessingDrawing" xmlns:wp="http://schemas.openxmlformats.org/drawingml/2006/wordprocessingDrawing" xmlns:w10="urn:schemas-microsoft-com:office:word" xmlns:w="http://schemas.openxmlformats.org/wordprocessingml/2006/main" xmlns:w14="http://schemas.microsoft.com/office/word/2010/wordml" xmlns:w15="http://schemas.microsoft.com/office/word/2012/wordml" xmlns:w16cex="http://schemas.microsoft.com/office/word/2018/wordml/cex" xmlns:w16cid="http://schemas.microsoft.com/office/word/2016/wordml/cid" xmlns:w16="http://schemas.microsoft.com/office/word/2018/wordml" xmlns:w16du="http://schemas.microsoft.com/office/word/2023/wordml/word16du" xmlns:w16sdtdh="http://schemas.microsoft.com/office/word/2020/wordml/sdtdatahash" xmlns:w16sdtfl="http://schemas.microsoft.com/office/word/2024/wordml/sdtformatlock" xmlns:w16se="http://schemas.microsoft.com/office/word/2015/wordml/symex" xmlns:wpg="http://schemas.microsoft.com/office/word/2010/wordprocessingGroup" xmlns:wpi="http://schemas.microsoft.com/office/word/2010/wordprocessingInk" xmlns:wne="http://schemas.microsoft.com/office/word/2006/wordml" xmlns:wps="http://schemas.microsoft.com/office/word/2010/wordprocessingShape" mc:Ignorable="w14 w15 w16se w16cid w16 w16cex w16sdtdh w16sdtfl w16du wp14">
+<w:footnotes xmlns:wpc="http://schemas.microsoft.com/office/word/2010/wordprocessingCanvas" xmlns:cx="http://schemas.microsoft.com/office/drawing/2014/chartex" xmlns:cx1="http://schemas.microsoft.com/office/drawing/2015/9/8/chartex" xmlns:cx2="http://schemas.microsoft.com/office/drawing/2015/10/21/chartex" xmlns:cx3="http://schemas.microsoft.com/office/drawing/2016/5/9/chartex" xmlns:cx4="http://schemas.microsoft.com/office/drawing/2016/5/10/chartex" xmlns:cx5="http://schemas.microsoft.com/office/drawing/2016/5/11/chartex" xmlns:cx6="http://schemas.microsoft.com/office/drawing/2016/5/12/chartex" xmlns:cx7="http://schemas.microsoft.com/office/drawing/2016/5/13/chartex" xmlns:cx8="http://schemas.microsoft.com/office/drawing/2016/5/14/chartex" xmlns:mc="http://schemas.openxmlformats.org/markup-compatibility/2006" xmlns:aink="http://schemas.microsoft.com/office/drawing/2016/ink" xmlns:am3d="http://schemas.microsoft.com/office/drawing/2017/model3d" xmlns:o="urn:schemas-microsoft-com:office:office" xmlns:oel="http://schemas.microsoft.com/office/2019/extlst" xmlns:r="http://schemas.openxmlformats.org/officeDocument/2006/relationships" xmlns:m="http://schemas.openxmlformats.org/officeDocument/2006/math" xmlns:v="urn:schemas-microsoft-com:vml" xmlns:wp14="http://schemas.microsoft.com/office/word/2010/wordprocessingDrawing" xmlns:wp="http://schemas.openxmlformats.org/drawingml/2006/wordprocessingDrawing" xmlns:w10="urn:schemas-microsoft-com:office:word" xmlns:w="http://schemas.openxmlformats.org/wordprocessingml/2006/main" xmlns:w14="http://schemas.microsoft.com/office/word/2010/wordml" xmlns:w15="http://schemas.microsoft.com/office/word/2012/wordml" xmlns:w16cex="http://schemas.microsoft.com/office/word/2018/wordml/cex" xmlns:w16cid="http://schemas.microsoft.com/office/word/2016/wordml/cid" xmlns:w16="http://schemas.microsoft.com/office/word/2018/wordml" xmlns:w16sdtdh="http://schemas.microsoft.com/office/word/2020/wordml/sdtdatahash" xmlns:w16se="http://schemas.microsoft.com/office/word/2015/wordml/symex" xmlns:wpg="http://schemas.microsoft.com/office/word/2010/wordprocessingGroup" xmlns:wpi="http://schemas.microsoft.com/office/word/2010/wordprocessingInk" xmlns:wne="http://schemas.microsoft.com/office/word/2006/wordml" xmlns:wps="http://schemas.microsoft.com/office/word/2010/wordprocessingShape" mc:Ignorable="w14 w15 w16se w16cid w16 w16cex w16sdtdh wp14">
   <w:footnote w:type="separator" w:id="-1">
     <w:p>
       <w:r>
@@ -3238,7 +3207,7 @@
 </file>
 
 <file path=word/header1.xml><?xml version="1.0" encoding="utf-8"?>
-<w:hdr xmlns:wpc="http://schemas.microsoft.com/office/word/2010/wordprocessingCanvas" xmlns:cx="http://schemas.microsoft.com/office/drawing/2014/chartex" xmlns:cx1="http://schemas.microsoft.com/office/drawing/2015/9/8/chartex" xmlns:cx2="http://schemas.microsoft.com/office/drawing/2015/10/21/chartex" xmlns:cx3="http://schemas.microsoft.com/office/drawing/2016/5/9/chartex" xmlns:cx4="http://schemas.microsoft.com/office/drawing/2016/5/10/chartex" xmlns:cx5="http://schemas.microsoft.com/office/drawing/2016/5/11/chartex" xmlns:cx6="http://schemas.microsoft.com/office/drawing/2016/5/12/chartex" xmlns:cx7="http://schemas.microsoft.com/office/drawing/2016/5/13/chartex" xmlns:cx8="http://schemas.microsoft.com/office/drawing/2016/5/14/chartex" xmlns:mc="http://schemas.openxmlformats.org/markup-compatibility/2006" xmlns:aink="http://schemas.microsoft.com/office/drawing/2016/ink" xmlns:am3d="http://schemas.microsoft.com/office/drawing/2017/model3d" xmlns:o="urn:schemas-microsoft-com:office:office" xmlns:oel="http://schemas.microsoft.com/office/2019/extlst" xmlns:r="http://schemas.openxmlformats.org/officeDocument/2006/relationships" xmlns:m="http://schemas.openxmlformats.org/officeDocument/2006/math" xmlns:v="urn:schemas-microsoft-com:vml" xmlns:wp14="http://schemas.microsoft.com/office/word/2010/wordprocessingDrawing" xmlns:wp="http://schemas.openxmlformats.org/drawingml/2006/wordprocessingDrawing" xmlns:w10="urn:schemas-microsoft-com:office:word" xmlns:w="http://schemas.openxmlformats.org/wordprocessingml/2006/main" xmlns:w14="http://schemas.microsoft.com/office/word/2010/wordml" xmlns:w15="http://schemas.microsoft.com/office/word/2012/wordml" xmlns:w16cex="http://schemas.microsoft.com/office/word/2018/wordml/cex" xmlns:w16cid="http://schemas.microsoft.com/office/word/2016/wordml/cid" xmlns:w16="http://schemas.microsoft.com/office/word/2018/wordml" xmlns:w16du="http://schemas.microsoft.com/office/word/2023/wordml/word16du" xmlns:w16sdtdh="http://schemas.microsoft.com/office/word/2020/wordml/sdtdatahash" xmlns:w16sdtfl="http://schemas.microsoft.com/office/word/2024/wordml/sdtformatlock" xmlns:w16se="http://schemas.microsoft.com/office/word/2015/wordml/symex" xmlns:wpg="http://schemas.microsoft.com/office/word/2010/wordprocessingGroup" xmlns:wpi="http://schemas.microsoft.com/office/word/2010/wordprocessingInk" xmlns:wne="http://schemas.microsoft.com/office/word/2006/wordml" xmlns:wps="http://schemas.microsoft.com/office/word/2010/wordprocessingShape" mc:Ignorable="w14 w15 w16se w16cid w16 w16cex w16sdtdh w16sdtfl w16du wp14">
+<w:hdr xmlns:wpc="http://schemas.microsoft.com/office/word/2010/wordprocessingCanvas" xmlns:cx="http://schemas.microsoft.com/office/drawing/2014/chartex" xmlns:cx1="http://schemas.microsoft.com/office/drawing/2015/9/8/chartex" xmlns:cx2="http://schemas.microsoft.com/office/drawing/2015/10/21/chartex" xmlns:cx3="http://schemas.microsoft.com/office/drawing/2016/5/9/chartex" xmlns:cx4="http://schemas.microsoft.com/office/drawing/2016/5/10/chartex" xmlns:cx5="http://schemas.microsoft.com/office/drawing/2016/5/11/chartex" xmlns:cx6="http://schemas.microsoft.com/office/drawing/2016/5/12/chartex" xmlns:cx7="http://schemas.microsoft.com/office/drawing/2016/5/13/chartex" xmlns:cx8="http://schemas.microsoft.com/office/drawing/2016/5/14/chartex" xmlns:mc="http://schemas.openxmlformats.org/markup-compatibility/2006" xmlns:aink="http://schemas.microsoft.com/office/drawing/2016/ink" xmlns:am3d="http://schemas.microsoft.com/office/drawing/2017/model3d" xmlns:o="urn:schemas-microsoft-com:office:office" xmlns:oel="http://schemas.microsoft.com/office/2019/extlst" xmlns:r="http://schemas.openxmlformats.org/officeDocument/2006/relationships" xmlns:m="http://schemas.openxmlformats.org/officeDocument/2006/math" xmlns:v="urn:schemas-microsoft-com:vml" xmlns:wp14="http://schemas.microsoft.com/office/word/2010/wordprocessingDrawing" xmlns:wp="http://schemas.openxmlformats.org/drawingml/2006/wordprocessingDrawing" xmlns:w10="urn:schemas-microsoft-com:office:word" xmlns:w="http://schemas.openxmlformats.org/wordprocessingml/2006/main" xmlns:w14="http://schemas.microsoft.com/office/word/2010/wordml" xmlns:w15="http://schemas.microsoft.com/office/word/2012/wordml" xmlns:w16cex="http://schemas.microsoft.com/office/word/2018/wordml/cex" xmlns:w16cid="http://schemas.microsoft.com/office/word/2016/wordml/cid" xmlns:w16="http://schemas.microsoft.com/office/word/2018/wordml" xmlns:w16sdtdh="http://schemas.microsoft.com/office/word/2020/wordml/sdtdatahash" xmlns:w16se="http://schemas.microsoft.com/office/word/2015/wordml/symex" xmlns:wpg="http://schemas.microsoft.com/office/word/2010/wordprocessingGroup" xmlns:wpi="http://schemas.microsoft.com/office/word/2010/wordprocessingInk" xmlns:wne="http://schemas.microsoft.com/office/word/2006/wordml" xmlns:wps="http://schemas.microsoft.com/office/word/2010/wordprocessingShape" mc:Ignorable="w14 w15 w16se w16cid w16 w16cex w16sdtdh wp14">
   <w:tbl>
     <w:tblPr>
       <w:tblStyle w:val="Grilledutableau"/>
@@ -3253,9 +3222,9 @@
       <w:tblLook w:val="01E0" w:firstRow="1" w:lastRow="1" w:firstColumn="1" w:lastColumn="1" w:noHBand="0" w:noVBand="0"/>
     </w:tblPr>
     <w:tblGrid>
-      <w:gridCol w:w="2390"/>
-      <w:gridCol w:w="4411"/>
-      <w:gridCol w:w="2269"/>
+      <w:gridCol w:w="2402"/>
+      <w:gridCol w:w="4400"/>
+      <w:gridCol w:w="2268"/>
     </w:tblGrid>
     <w:tr>
       <w:trPr>
@@ -3356,86 +3325,32 @@
 </file>
 
 <file path=word/numbering.xml><?xml version="1.0" encoding="utf-8"?>
-<w:numbering xmlns:wpc="http://schemas.microsoft.com/office/word/2010/wordprocessingCanvas" xmlns:cx="http://schemas.microsoft.com/office/drawing/2014/chartex" xmlns:cx1="http://schemas.microsoft.com/office/drawing/2015/9/8/chartex" xmlns:cx2="http://schemas.microsoft.com/office/drawing/2015/10/21/chartex" xmlns:cx3="http://schemas.microsoft.com/office/drawing/2016/5/9/chartex" xmlns:cx4="http://schemas.microsoft.com/office/drawing/2016/5/10/chartex" xmlns:cx5="http://schemas.microsoft.com/office/drawing/2016/5/11/chartex" xmlns:cx6="http://schemas.microsoft.com/office/drawing/2016/5/12/chartex" xmlns:cx7="http://schemas.microsoft.com/office/drawing/2016/5/13/chartex" xmlns:cx8="http://schemas.microsoft.com/office/drawing/2016/5/14/chartex" xmlns:mc="http://schemas.openxmlformats.org/markup-compatibility/2006" xmlns:aink="http://schemas.microsoft.com/office/drawing/2016/ink" xmlns:am3d="http://schemas.microsoft.com/office/drawing/2017/model3d" xmlns:o="urn:schemas-microsoft-com:office:office" xmlns:oel="http://schemas.microsoft.com/office/2019/extlst" xmlns:r="http://schemas.openxmlformats.org/officeDocument/2006/relationships" xmlns:m="http://schemas.openxmlformats.org/officeDocument/2006/math" xmlns:v="urn:schemas-microsoft-com:vml" xmlns:wp14="http://schemas.microsoft.com/office/word/2010/wordprocessingDrawing" xmlns:wp="http://schemas.openxmlformats.org/drawingml/2006/wordprocessingDrawing" xmlns:w10="urn:schemas-microsoft-com:office:word" xmlns:w="http://schemas.openxmlformats.org/wordprocessingml/2006/main" xmlns:w14="http://schemas.microsoft.com/office/word/2010/wordml" xmlns:w15="http://schemas.microsoft.com/office/word/2012/wordml" xmlns:w16cex="http://schemas.microsoft.com/office/word/2018/wordml/cex" xmlns:w16cid="http://schemas.microsoft.com/office/word/2016/wordml/cid" xmlns:w16="http://schemas.microsoft.com/office/word/2018/wordml" xmlns:w16du="http://schemas.microsoft.com/office/word/2023/wordml/word16du" xmlns:w16sdtdh="http://schemas.microsoft.com/office/word/2020/wordml/sdtdatahash" xmlns:w16sdtfl="http://schemas.microsoft.com/office/word/2024/wordml/sdtformatlock" xmlns:w16se="http://schemas.microsoft.com/office/word/2015/wordml/symex" xmlns:wpg="http://schemas.microsoft.com/office/word/2010/wordprocessingGroup" xmlns:wpi="http://schemas.microsoft.com/office/word/2010/wordprocessingInk" xmlns:wne="http://schemas.microsoft.com/office/word/2006/wordml" xmlns:wps="http://schemas.microsoft.com/office/word/2010/wordprocessingShape" mc:Ignorable="w14 w15 w16se w16cid w16 w16cex w16sdtdh w16sdtfl w16du wp14">
+<w:numbering xmlns:wpc="http://schemas.microsoft.com/office/word/2010/wordprocessingCanvas" xmlns:cx="http://schemas.microsoft.com/office/drawing/2014/chartex" xmlns:cx1="http://schemas.microsoft.com/office/drawing/2015/9/8/chartex" xmlns:cx2="http://schemas.microsoft.com/office/drawing/2015/10/21/chartex" xmlns:cx3="http://schemas.microsoft.com/office/drawing/2016/5/9/chartex" xmlns:cx4="http://schemas.microsoft.com/office/drawing/2016/5/10/chartex" xmlns:cx5="http://schemas.microsoft.com/office/drawing/2016/5/11/chartex" xmlns:cx6="http://schemas.microsoft.com/office/drawing/2016/5/12/chartex" xmlns:cx7="http://schemas.microsoft.com/office/drawing/2016/5/13/chartex" xmlns:cx8="http://schemas.microsoft.com/office/drawing/2016/5/14/chartex" xmlns:mc="http://schemas.openxmlformats.org/markup-compatibility/2006" xmlns:aink="http://schemas.microsoft.com/office/drawing/2016/ink" xmlns:am3d="http://schemas.microsoft.com/office/drawing/2017/model3d" xmlns:o="urn:schemas-microsoft-com:office:office" xmlns:oel="http://schemas.microsoft.com/office/2019/extlst" xmlns:r="http://schemas.openxmlformats.org/officeDocument/2006/relationships" xmlns:m="http://schemas.openxmlformats.org/officeDocument/2006/math" xmlns:v="urn:schemas-microsoft-com:vml" xmlns:wp14="http://schemas.microsoft.com/office/word/2010/wordprocessingDrawing" xmlns:wp="http://schemas.openxmlformats.org/drawingml/2006/wordprocessingDrawing" xmlns:w10="urn:schemas-microsoft-com:office:word" xmlns:w="http://schemas.openxmlformats.org/wordprocessingml/2006/main" xmlns:w14="http://schemas.microsoft.com/office/word/2010/wordml" xmlns:w15="http://schemas.microsoft.com/office/word/2012/wordml" xmlns:w16cex="http://schemas.microsoft.com/office/word/2018/wordml/cex" xmlns:w16cid="http://schemas.microsoft.com/office/word/2016/wordml/cid" xmlns:w16="http://schemas.microsoft.com/office/word/2018/wordml" xmlns:w16sdtdh="http://schemas.microsoft.com/office/word/2020/wordml/sdtdatahash" xmlns:w16se="http://schemas.microsoft.com/office/word/2015/wordml/symex" xmlns:wpg="http://schemas.microsoft.com/office/word/2010/wordprocessingGroup" xmlns:wpi="http://schemas.microsoft.com/office/word/2010/wordprocessingInk" xmlns:wne="http://schemas.microsoft.com/office/word/2006/wordml" xmlns:wps="http://schemas.microsoft.com/office/word/2010/wordprocessingShape" mc:Ignorable="w14 w15 w16se w16cid w16 w16cex w16sdtdh wp14">
   <w:numPicBullet w:numPicBulletId="0">
-    <mc:AlternateContent>
-      <mc:Choice Requires="v">
-        <w:pict>
-          <v:shapetype w14:anchorId="6AF32416" id="_x0000_t75" coordsize="21600,21600" o:spt="75" o:preferrelative="t" path="m@4@5l@4@11@9@11@9@5xe" filled="f" stroked="f">
-            <v:stroke joinstyle="miter"/>
-            <v:formulas>
-              <v:f eqn="if lineDrawn pixelLineWidth 0"/>
-              <v:f eqn="sum @0 1 0"/>
-              <v:f eqn="sum 0 0 @1"/>
-              <v:f eqn="prod @2 1 2"/>
-              <v:f eqn="prod @3 21600 pixelWidth"/>
-              <v:f eqn="prod @3 21600 pixelHeight"/>
-              <v:f eqn="sum @0 0 1"/>
-              <v:f eqn="prod @6 1 2"/>
-              <v:f eqn="prod @7 21600 pixelWidth"/>
-              <v:f eqn="sum @8 21600 0"/>
-              <v:f eqn="prod @7 21600 pixelHeight"/>
-              <v:f eqn="sum @10 21600 0"/>
-            </v:formulas>
-            <v:path o:extrusionok="f" gradientshapeok="t" o:connecttype="rect"/>
-            <o:lock v:ext="edit" aspectratio="t"/>
-          </v:shapetype>
-          <v:shape id="Image 12664580" o:spid="_x0000_i1025" type="#_x0000_t75" style="width:12pt;height:12pt;visibility:visible;mso-wrap-style:square">
-            <v:imagedata r:id="rId1" o:title=""/>
-          </v:shape>
-        </w:pict>
-      </mc:Choice>
-      <mc:Fallback>
-        <w:drawing>
-          <wp:inline distT="0" distB="0" distL="0" distR="0" wp14:anchorId="2FD0FF57" wp14:editId="7FE07AFA">
-            <wp:extent cx="152400" cy="152400"/>
-            <wp:effectExtent l="0" t="0" r="0" b="0"/>
-            <wp:docPr id="12664580" name="Image 12664580"/>
-            <wp:cNvGraphicFramePr>
-              <a:graphicFrameLocks xmlns:a="http://schemas.openxmlformats.org/drawingml/2006/main" noChangeAspect="1"/>
-            </wp:cNvGraphicFramePr>
-            <a:graphic xmlns:a="http://schemas.openxmlformats.org/drawingml/2006/main">
-              <a:graphicData uri="http://schemas.openxmlformats.org/drawingml/2006/picture">
-                <pic:pic xmlns:pic="http://schemas.openxmlformats.org/drawingml/2006/picture">
-                  <pic:nvPicPr>
-                    <pic:cNvPr id="0" name="Picture -1023"/>
-                    <pic:cNvPicPr>
-                      <a:picLocks noChangeAspect="1" noChangeArrowheads="1"/>
-                    </pic:cNvPicPr>
-                  </pic:nvPicPr>
-                  <pic:blipFill>
-                    <a:blip r:embed="rId2">
-                      <a:extLst>
-                        <a:ext uri="{28A0092B-C50C-407E-A947-70E740481C1C}">
-                          <a14:useLocalDpi xmlns:a14="http://schemas.microsoft.com/office/drawing/2010/main" val="0"/>
-                        </a:ext>
-                      </a:extLst>
-                    </a:blip>
-                    <a:srcRect/>
-                    <a:stretch>
-                      <a:fillRect/>
-                    </a:stretch>
-                  </pic:blipFill>
-                  <pic:spPr bwMode="auto">
-                    <a:xfrm>
-                      <a:off x="0" y="0"/>
-                      <a:ext cx="152400" cy="152400"/>
-                    </a:xfrm>
-                    <a:prstGeom prst="rect">
-                      <a:avLst/>
-                    </a:prstGeom>
-                    <a:noFill/>
-                    <a:ln>
-                      <a:noFill/>
-                    </a:ln>
-                  </pic:spPr>
-                </pic:pic>
-              </a:graphicData>
-            </a:graphic>
-          </wp:inline>
-        </w:drawing>
-      </mc:Fallback>
-    </mc:AlternateContent>
+    <w:pict>
+      <v:shapetype id="_x0000_t75" coordsize="21600,21600" o:spt="75" o:preferrelative="t" path="m@4@5l@4@11@9@11@9@5xe" filled="f" stroked="f">
+        <v:stroke joinstyle="miter"/>
+        <v:formulas>
+          <v:f eqn="if lineDrawn pixelLineWidth 0"/>
+          <v:f eqn="sum @0 1 0"/>
+          <v:f eqn="sum 0 0 @1"/>
+          <v:f eqn="prod @2 1 2"/>
+          <v:f eqn="prod @3 21600 pixelWidth"/>
+          <v:f eqn="prod @3 21600 pixelHeight"/>
+          <v:f eqn="sum @0 0 1"/>
+          <v:f eqn="prod @6 1 2"/>
+          <v:f eqn="prod @7 21600 pixelWidth"/>
+          <v:f eqn="sum @8 21600 0"/>
+          <v:f eqn="prod @7 21600 pixelHeight"/>
+          <v:f eqn="sum @10 21600 0"/>
+        </v:formulas>
+        <v:path o:extrusionok="f" gradientshapeok="t" o:connecttype="rect"/>
+        <o:lock v:ext="edit" aspectratio="t"/>
+      </v:shapetype>
+      <v:shape id="_x0000_i1040" type="#_x0000_t75" style="width:12pt;height:12pt;visibility:visible;mso-wrap-style:square" o:bullet="t">
+        <v:imagedata r:id="rId1" o:title=""/>
+      </v:shape>
+    </w:pict>
   </w:numPicBullet>
   <w:abstractNum w:abstractNumId="0" w15:restartNumberingAfterBreak="0">
     <w:nsid w:val="02202AAE"/>
@@ -4110,7 +4025,7 @@
 </file>
 
 <file path=word/styles.xml><?xml version="1.0" encoding="utf-8"?>
-<w:styles xmlns:mc="http://schemas.openxmlformats.org/markup-compatibility/2006" xmlns:r="http://schemas.openxmlformats.org/officeDocument/2006/relationships" xmlns:w="http://schemas.openxmlformats.org/wordprocessingml/2006/main" xmlns:w14="http://schemas.microsoft.com/office/word/2010/wordml" xmlns:w15="http://schemas.microsoft.com/office/word/2012/wordml" xmlns:w16cex="http://schemas.microsoft.com/office/word/2018/wordml/cex" xmlns:w16cid="http://schemas.microsoft.com/office/word/2016/wordml/cid" xmlns:w16="http://schemas.microsoft.com/office/word/2018/wordml" xmlns:w16du="http://schemas.microsoft.com/office/word/2023/wordml/word16du" xmlns:w16sdtdh="http://schemas.microsoft.com/office/word/2020/wordml/sdtdatahash" xmlns:w16sdtfl="http://schemas.microsoft.com/office/word/2024/wordml/sdtformatlock" xmlns:w16se="http://schemas.microsoft.com/office/word/2015/wordml/symex" mc:Ignorable="w14 w15 w16se w16cid w16 w16cex w16sdtdh w16sdtfl w16du">
+<w:styles xmlns:mc="http://schemas.openxmlformats.org/markup-compatibility/2006" xmlns:r="http://schemas.openxmlformats.org/officeDocument/2006/relationships" xmlns:w="http://schemas.openxmlformats.org/wordprocessingml/2006/main" xmlns:w14="http://schemas.microsoft.com/office/word/2010/wordml" xmlns:w15="http://schemas.microsoft.com/office/word/2012/wordml" xmlns:w16cex="http://schemas.microsoft.com/office/word/2018/wordml/cex" xmlns:w16cid="http://schemas.microsoft.com/office/word/2016/wordml/cid" xmlns:w16="http://schemas.microsoft.com/office/word/2018/wordml" xmlns:w16sdtdh="http://schemas.microsoft.com/office/word/2020/wordml/sdtdatahash" xmlns:w16se="http://schemas.microsoft.com/office/word/2015/wordml/symex" mc:Ignorable="w14 w15 w16se w16cid w16 w16cex w16sdtdh">
   <w:docDefaults>
     <w:rPrDefault>
       <w:rPr>
@@ -5434,10 +5349,6 @@
 </file>
 
 <file path=customXml/item1.xml><?xml version="1.0" encoding="utf-8"?>
-<b:Sources xmlns:b="http://schemas.openxmlformats.org/officeDocument/2006/bibliography" xmlns="http://schemas.openxmlformats.org/officeDocument/2006/bibliography" SelectedStyle="\APA.XSL" StyleName="APA"/>
-</file>
-
-<file path=customXml/item2.xml><?xml version="1.0" encoding="utf-8"?>
 <p:properties xmlns:p="http://schemas.microsoft.com/office/2006/metadata/properties" xmlns:xsi="http://www.w3.org/2001/XMLSchema-instance" xmlns:pc="http://schemas.microsoft.com/office/infopath/2007/PartnerControls">
   <documentManagement>
     <lcf76f155ced4ddcb4097134ff3c332f xmlns="a1b10758-7132-46a4-a2fe-7a2cf46f51f4">
@@ -5448,7 +5359,20 @@
 </p:properties>
 </file>
 
+<file path=customXml/item2.xml><?xml version="1.0" encoding="utf-8"?>
+<b:Sources xmlns:b="http://schemas.openxmlformats.org/officeDocument/2006/bibliography" xmlns="http://schemas.openxmlformats.org/officeDocument/2006/bibliography" SelectedStyle="\APA.XSL" StyleName="APA"/>
+</file>
+
 <file path=customXml/item3.xml><?xml version="1.0" encoding="utf-8"?>
+<?mso-contentType ?>
+<FormTemplates xmlns="http://schemas.microsoft.com/sharepoint/v3/contenttype/forms">
+  <Display>DocumentLibraryForm</Display>
+  <Edit>DocumentLibraryForm</Edit>
+  <New>DocumentLibraryForm</New>
+</FormTemplates>
+</file>
+
+<file path=customXml/item4.xml><?xml version="1.0" encoding="utf-8"?>
 <ct:contentTypeSchema xmlns:ct="http://schemas.microsoft.com/office/2006/metadata/contentType" xmlns:ma="http://schemas.microsoft.com/office/2006/metadata/properties/metaAttributes" ct:_="" ma:_="" ma:contentTypeName="Document" ma:contentTypeID="0x0101005A5B8F5EAAC22C48A11F5D9A60E6F21D" ma:contentTypeVersion="16" ma:contentTypeDescription="Crée un document." ma:contentTypeScope="" ma:versionID="f2b963976306cc54294b7f4545a3c6c4">
   <xsd:schema xmlns:xsd="http://www.w3.org/2001/XMLSchema" xmlns:xs="http://www.w3.org/2001/XMLSchema" xmlns:p="http://schemas.microsoft.com/office/2006/metadata/properties" xmlns:ns2="a1b10758-7132-46a4-a2fe-7a2cf46f51f4" xmlns:ns3="f7d9f5a6-831d-4621-8c77-cbcaf993e406" targetNamespace="http://schemas.microsoft.com/office/2006/metadata/properties" ma:root="true" ma:fieldsID="e5e135fa2fc1295e1586ddcd9c1a8904" ns2:_="" ns3:_="">
     <xsd:import namespace="a1b10758-7132-46a4-a2fe-7a2cf46f51f4"/>
@@ -5691,24 +5615,7 @@
 </ct:contentTypeSchema>
 </file>
 
-<file path=customXml/item4.xml><?xml version="1.0" encoding="utf-8"?>
-<?mso-contentType ?>
-<FormTemplates xmlns="http://schemas.microsoft.com/sharepoint/v3/contenttype/forms">
-  <Display>DocumentLibraryForm</Display>
-  <Edit>DocumentLibraryForm</Edit>
-  <New>DocumentLibraryForm</New>
-</FormTemplates>
-</file>
-
 <file path=customXml/itemProps1.xml><?xml version="1.0" encoding="utf-8"?>
-<ds:datastoreItem xmlns:ds="http://schemas.openxmlformats.org/officeDocument/2006/customXml" ds:itemID="{C8C35155-3E6A-4058-B6E4-303717845E3B}">
-  <ds:schemaRefs>
-    <ds:schemaRef ds:uri="http://schemas.openxmlformats.org/officeDocument/2006/bibliography"/>
-  </ds:schemaRefs>
-</ds:datastoreItem>
-</file>
-
-<file path=customXml/itemProps2.xml><?xml version="1.0" encoding="utf-8"?>
 <ds:datastoreItem xmlns:ds="http://schemas.openxmlformats.org/officeDocument/2006/customXml" ds:itemID="{2319CDB8-A2CD-412D-8359-13E6B4DF1FF4}">
   <ds:schemaRefs>
     <ds:schemaRef ds:uri="http://schemas.microsoft.com/office/2006/metadata/properties"/>
@@ -5719,7 +5626,23 @@
 </ds:datastoreItem>
 </file>
 
+<file path=customXml/itemProps2.xml><?xml version="1.0" encoding="utf-8"?>
+<ds:datastoreItem xmlns:ds="http://schemas.openxmlformats.org/officeDocument/2006/customXml" ds:itemID="{C8C35155-3E6A-4058-B6E4-303717845E3B}">
+  <ds:schemaRefs>
+    <ds:schemaRef ds:uri="http://schemas.openxmlformats.org/officeDocument/2006/bibliography"/>
+  </ds:schemaRefs>
+</ds:datastoreItem>
+</file>
+
 <file path=customXml/itemProps3.xml><?xml version="1.0" encoding="utf-8"?>
+<ds:datastoreItem xmlns:ds="http://schemas.openxmlformats.org/officeDocument/2006/customXml" ds:itemID="{6C3F7A66-EDE3-46FD-83EB-3C265E5D2669}">
+  <ds:schemaRefs>
+    <ds:schemaRef ds:uri="http://schemas.microsoft.com/sharepoint/v3/contenttype/forms"/>
+  </ds:schemaRefs>
+</ds:datastoreItem>
+</file>
+
+<file path=customXml/itemProps4.xml><?xml version="1.0" encoding="utf-8"?>
 <ds:datastoreItem xmlns:ds="http://schemas.openxmlformats.org/officeDocument/2006/customXml" ds:itemID="{41546E4A-837A-4BEF-A4B8-FFD4EAB4E855}">
   <ds:schemaRefs>
     <ds:schemaRef ds:uri="http://schemas.microsoft.com/office/2006/metadata/contentType"/>
@@ -5736,12 +5659,4 @@
     <ds:schemaRef ds:uri="http://schemas.microsoft.com/internal/obd"/>
   </ds:schemaRefs>
 </ds:datastoreItem>
-</file>
-
-<file path=customXml/itemProps4.xml><?xml version="1.0" encoding="utf-8"?>
-<ds:datastoreItem xmlns:ds="http://schemas.openxmlformats.org/officeDocument/2006/customXml" ds:itemID="{6C3F7A66-EDE3-46FD-83EB-3C265E5D2669}">
-  <ds:schemaRefs>
-    <ds:schemaRef ds:uri="http://schemas.microsoft.com/sharepoint/v3/contenttype/forms"/>
-  </ds:schemaRefs>
-</ds:datastoreItem>
 </file>
</xml_diff>